<commit_message>
updated basic docx format
</commit_message>
<xml_diff>
--- a/SuperAPI/docsCreate/template.docx
+++ b/SuperAPI/docsCreate/template.docx
@@ -1,14 +1,13 @@
 
 <file path=word/document.xml><?xml version="1.0" encoding="utf-8"?>
-<w:document xmlns:wpc="http://schemas.microsoft.com/office/word/2010/wordprocessingCanvas" xmlns:cx="http://schemas.microsoft.com/office/drawing/2014/chartex" xmlns:cx1="http://schemas.microsoft.com/office/drawing/2015/9/8/chartex" xmlns:cx2="http://schemas.microsoft.com/office/drawing/2015/10/21/chartex" xmlns:cx3="http://schemas.microsoft.com/office/drawing/2016/5/9/chartex" xmlns:cx4="http://schemas.microsoft.com/office/drawing/2016/5/10/chartex" xmlns:cx5="http://schemas.microsoft.com/office/drawing/2016/5/11/chartex" xmlns:cx6="http://schemas.microsoft.com/office/drawing/2016/5/12/chartex" xmlns:cx7="http://schemas.microsoft.com/office/drawing/2016/5/13/chartex" xmlns:cx8="http://schemas.microsoft.com/office/drawing/2016/5/14/chartex" xmlns:mc="http://schemas.openxmlformats.org/markup-compatibility/2006" xmlns:aink="http://schemas.microsoft.com/office/drawing/2016/ink" xmlns:am3d="http://schemas.microsoft.com/office/drawing/2017/model3d" xmlns:o="urn:schemas-microsoft-com:office:office" xmlns:r="http://schemas.openxmlformats.org/officeDocument/2006/relationships" xmlns:m="http://schemas.openxmlformats.org/officeDocument/2006/math" xmlns:v="urn:schemas-microsoft-com:vml" xmlns:wp14="http://schemas.microsoft.com/office/word/2010/wordprocessingDrawing" xmlns:wp="http://schemas.openxmlformats.org/drawingml/2006/wordprocessingDrawing" xmlns:w10="urn:schemas-microsoft-com:office:word" xmlns:w="http://schemas.openxmlformats.org/wordprocessingml/2006/main" xmlns:w14="http://schemas.microsoft.com/office/word/2010/wordml" xmlns:w15="http://schemas.microsoft.com/office/word/2012/wordml" xmlns:w16cex="http://schemas.microsoft.com/office/word/2018/wordml/cex" xmlns:w16cid="http://schemas.microsoft.com/office/word/2016/wordml/cid" xmlns:w16="http://schemas.microsoft.com/office/word/2018/wordml" xmlns:w16sdtdh="http://schemas.microsoft.com/office/word/2020/wordml/sdtdatahash" xmlns:w16se="http://schemas.microsoft.com/office/word/2015/wordml/symex" xmlns:wpg="http://schemas.microsoft.com/office/word/2010/wordprocessingGroup" xmlns:wpi="http://schemas.microsoft.com/office/word/2010/wordprocessingInk" xmlns:wne="http://schemas.microsoft.com/office/word/2006/wordml" xmlns:wps="http://schemas.microsoft.com/office/word/2010/wordprocessingShape" mc:Ignorable="w14 w15 w16se w16cid w16 w16cex w16sdtdh wp14">
+<w:document xmlns:wpc="http://schemas.microsoft.com/office/word/2010/wordprocessingCanvas" xmlns:cx="http://schemas.microsoft.com/office/drawing/2014/chartex" xmlns:cx1="http://schemas.microsoft.com/office/drawing/2015/9/8/chartex" xmlns:cx2="http://schemas.microsoft.com/office/drawing/2015/10/21/chartex" xmlns:mc="http://schemas.openxmlformats.org/markup-compatibility/2006" xmlns:o="urn:schemas-microsoft-com:office:office" xmlns:r="http://schemas.openxmlformats.org/officeDocument/2006/relationships" xmlns:m="http://schemas.openxmlformats.org/officeDocument/2006/math" xmlns:v="urn:schemas-microsoft-com:vml" xmlns:wp14="http://schemas.microsoft.com/office/word/2010/wordprocessingDrawing" xmlns:wp="http://schemas.openxmlformats.org/drawingml/2006/wordprocessingDrawing" xmlns:w10="urn:schemas-microsoft-com:office:word" xmlns:w="http://schemas.openxmlformats.org/wordprocessingml/2006/main" xmlns:w14="http://schemas.microsoft.com/office/word/2010/wordml" xmlns:w15="http://schemas.microsoft.com/office/word/2012/wordml" xmlns:w16se="http://schemas.microsoft.com/office/word/2015/wordml/symex" xmlns:wpg="http://schemas.microsoft.com/office/word/2010/wordprocessingGroup" xmlns:wpi="http://schemas.microsoft.com/office/word/2010/wordprocessingInk" xmlns:wne="http://schemas.microsoft.com/office/word/2006/wordml" xmlns:wps="http://schemas.microsoft.com/office/word/2010/wordprocessingShape" mc:Ignorable="w14 w15 w16se wp14">
   <w:body>
     <w:p>
       <w:pPr>
         <w:pStyle w:val="Heading3"/>
-        <w:ind w:left="5751" w:firstLine="720"/>
-        <w:jc w:val="center"/>
+        <w:ind w:left="6480" w:firstLine="720"/>
+        <w:jc w:val="left"/>
         <w:rPr>
-          <w:rFonts w:hint="cs"/>
           <w:noProof/>
           <w:rtl/>
         </w:rPr>
@@ -30,6 +29,8 @@
           <w:rtl/>
         </w:rPr>
       </w:pPr>
+      <w:bookmarkStart w:id="0" w:name="_GoBack"/>
+      <w:bookmarkEnd w:id="0"/>
       <w:r>
         <w:rPr>
           <w:rFonts w:hint="cs"/>
@@ -97,6 +98,7 @@
     <w:p>
       <w:pPr>
         <w:pStyle w:val="Heading4"/>
+        <w:ind w:left="7191" w:firstLine="9"/>
         <w:jc w:val="left"/>
         <w:rPr>
           <w:rtl/>
@@ -137,34 +139,21 @@
           <w:rFonts w:hint="cs"/>
           <w:rtl/>
         </w:rPr>
-        <w:t xml:space="preserve">  פנימי מעבדה:</w:t>
+        <w:t xml:space="preserve">  </w:t>
       </w:r>
-      <w:bookmarkStart w:id="0" w:name="טקסט64"/>
       <w:r>
         <w:rPr>
-          <w:rFonts w:hint="cs"/>
           <w:rtl/>
         </w:rPr>
-        <w:t xml:space="preserve"> </w:t>
+        <w:tab/>
       </w:r>
       <w:r>
         <w:rPr>
           <w:rFonts w:hint="cs"/>
           <w:rtl/>
         </w:rPr>
-        <w:t xml:space="preserve"> </w:t>
+        <w:t>פנימי מעבדה:</w:t>
       </w:r>
-      <w:r>
-        <w:rPr>
-          <w:rFonts w:hint="cs"/>
-          <w:rtl/>
-        </w:rPr>
-        <w:t>שנה</w:t>
-      </w:r>
-      <w:r>
-        <w:t>/</w:t>
-      </w:r>
-      <w:bookmarkEnd w:id="0"/>
       <w:r>
         <w:t xml:space="preserve"> </w:t>
       </w:r>
@@ -1729,8 +1718,12 @@
       </w:pPr>
     </w:p>
     <w:sectPr>
-      <w:headerReference w:type="default" r:id="rId8"/>
-      <w:footerReference w:type="default" r:id="rId9"/>
+      <w:headerReference w:type="even" r:id="rId8"/>
+      <w:headerReference w:type="default" r:id="rId9"/>
+      <w:footerReference w:type="even" r:id="rId10"/>
+      <w:footerReference w:type="default" r:id="rId11"/>
+      <w:headerReference w:type="first" r:id="rId12"/>
+      <w:footerReference w:type="first" r:id="rId13"/>
       <w:pgSz w:w="11906" w:h="16838" w:code="9"/>
       <w:pgMar w:top="1134" w:right="1134" w:bottom="1134" w:left="1134" w:header="720" w:footer="720" w:gutter="0"/>
       <w:cols w:space="708"/>
@@ -1743,7 +1736,7 @@
 </file>
 
 <file path=word/endnotes.xml><?xml version="1.0" encoding="utf-8"?>
-<w:endnotes xmlns:wpc="http://schemas.microsoft.com/office/word/2010/wordprocessingCanvas" xmlns:cx="http://schemas.microsoft.com/office/drawing/2014/chartex" xmlns:cx1="http://schemas.microsoft.com/office/drawing/2015/9/8/chartex" xmlns:cx2="http://schemas.microsoft.com/office/drawing/2015/10/21/chartex" xmlns:cx3="http://schemas.microsoft.com/office/drawing/2016/5/9/chartex" xmlns:cx4="http://schemas.microsoft.com/office/drawing/2016/5/10/chartex" xmlns:cx5="http://schemas.microsoft.com/office/drawing/2016/5/11/chartex" xmlns:cx6="http://schemas.microsoft.com/office/drawing/2016/5/12/chartex" xmlns:cx7="http://schemas.microsoft.com/office/drawing/2016/5/13/chartex" xmlns:cx8="http://schemas.microsoft.com/office/drawing/2016/5/14/chartex" xmlns:mc="http://schemas.openxmlformats.org/markup-compatibility/2006" xmlns:aink="http://schemas.microsoft.com/office/drawing/2016/ink" xmlns:am3d="http://schemas.microsoft.com/office/drawing/2017/model3d" xmlns:o="urn:schemas-microsoft-com:office:office" xmlns:r="http://schemas.openxmlformats.org/officeDocument/2006/relationships" xmlns:m="http://schemas.openxmlformats.org/officeDocument/2006/math" xmlns:v="urn:schemas-microsoft-com:vml" xmlns:wp14="http://schemas.microsoft.com/office/word/2010/wordprocessingDrawing" xmlns:wp="http://schemas.openxmlformats.org/drawingml/2006/wordprocessingDrawing" xmlns:w10="urn:schemas-microsoft-com:office:word" xmlns:w="http://schemas.openxmlformats.org/wordprocessingml/2006/main" xmlns:w14="http://schemas.microsoft.com/office/word/2010/wordml" xmlns:w15="http://schemas.microsoft.com/office/word/2012/wordml" xmlns:w16cex="http://schemas.microsoft.com/office/word/2018/wordml/cex" xmlns:w16cid="http://schemas.microsoft.com/office/word/2016/wordml/cid" xmlns:w16="http://schemas.microsoft.com/office/word/2018/wordml" xmlns:w16sdtdh="http://schemas.microsoft.com/office/word/2020/wordml/sdtdatahash" xmlns:w16se="http://schemas.microsoft.com/office/word/2015/wordml/symex" xmlns:wpg="http://schemas.microsoft.com/office/word/2010/wordprocessingGroup" xmlns:wpi="http://schemas.microsoft.com/office/word/2010/wordprocessingInk" xmlns:wne="http://schemas.microsoft.com/office/word/2006/wordml" xmlns:wps="http://schemas.microsoft.com/office/word/2010/wordprocessingShape" mc:Ignorable="w14 w15 w16se w16cid w16 w16cex w16sdtdh wp14">
+<w:endnotes xmlns:wpc="http://schemas.microsoft.com/office/word/2010/wordprocessingCanvas" xmlns:cx="http://schemas.microsoft.com/office/drawing/2014/chartex" xmlns:cx1="http://schemas.microsoft.com/office/drawing/2015/9/8/chartex" xmlns:cx2="http://schemas.microsoft.com/office/drawing/2015/10/21/chartex" xmlns:mc="http://schemas.openxmlformats.org/markup-compatibility/2006" xmlns:o="urn:schemas-microsoft-com:office:office" xmlns:r="http://schemas.openxmlformats.org/officeDocument/2006/relationships" xmlns:m="http://schemas.openxmlformats.org/officeDocument/2006/math" xmlns:v="urn:schemas-microsoft-com:vml" xmlns:wp14="http://schemas.microsoft.com/office/word/2010/wordprocessingDrawing" xmlns:wp="http://schemas.openxmlformats.org/drawingml/2006/wordprocessingDrawing" xmlns:w10="urn:schemas-microsoft-com:office:word" xmlns:w="http://schemas.openxmlformats.org/wordprocessingml/2006/main" xmlns:w14="http://schemas.microsoft.com/office/word/2010/wordml" xmlns:w15="http://schemas.microsoft.com/office/word/2012/wordml" xmlns:w16se="http://schemas.microsoft.com/office/word/2015/wordml/symex" xmlns:wpg="http://schemas.microsoft.com/office/word/2010/wordprocessingGroup" xmlns:wpi="http://schemas.microsoft.com/office/word/2010/wordprocessingInk" xmlns:wne="http://schemas.microsoft.com/office/word/2006/wordml" xmlns:wps="http://schemas.microsoft.com/office/word/2010/wordprocessingShape" mc:Ignorable="w14 w15 w16se wp14">
   <w:endnote w:type="separator" w:id="-1">
     <w:p>
       <w:r>
@@ -1762,7 +1755,17 @@
 </file>
 
 <file path=word/footer1.xml><?xml version="1.0" encoding="utf-8"?>
-<w:ftr xmlns:wpc="http://schemas.microsoft.com/office/word/2010/wordprocessingCanvas" xmlns:cx="http://schemas.microsoft.com/office/drawing/2014/chartex" xmlns:cx1="http://schemas.microsoft.com/office/drawing/2015/9/8/chartex" xmlns:cx2="http://schemas.microsoft.com/office/drawing/2015/10/21/chartex" xmlns:cx3="http://schemas.microsoft.com/office/drawing/2016/5/9/chartex" xmlns:cx4="http://schemas.microsoft.com/office/drawing/2016/5/10/chartex" xmlns:cx5="http://schemas.microsoft.com/office/drawing/2016/5/11/chartex" xmlns:cx6="http://schemas.microsoft.com/office/drawing/2016/5/12/chartex" xmlns:cx7="http://schemas.microsoft.com/office/drawing/2016/5/13/chartex" xmlns:cx8="http://schemas.microsoft.com/office/drawing/2016/5/14/chartex" xmlns:mc="http://schemas.openxmlformats.org/markup-compatibility/2006" xmlns:aink="http://schemas.microsoft.com/office/drawing/2016/ink" xmlns:am3d="http://schemas.microsoft.com/office/drawing/2017/model3d" xmlns:o="urn:schemas-microsoft-com:office:office" xmlns:r="http://schemas.openxmlformats.org/officeDocument/2006/relationships" xmlns:m="http://schemas.openxmlformats.org/officeDocument/2006/math" xmlns:v="urn:schemas-microsoft-com:vml" xmlns:wp14="http://schemas.microsoft.com/office/word/2010/wordprocessingDrawing" xmlns:wp="http://schemas.openxmlformats.org/drawingml/2006/wordprocessingDrawing" xmlns:w10="urn:schemas-microsoft-com:office:word" xmlns:w="http://schemas.openxmlformats.org/wordprocessingml/2006/main" xmlns:w14="http://schemas.microsoft.com/office/word/2010/wordml" xmlns:w15="http://schemas.microsoft.com/office/word/2012/wordml" xmlns:w16cex="http://schemas.microsoft.com/office/word/2018/wordml/cex" xmlns:w16cid="http://schemas.microsoft.com/office/word/2016/wordml/cid" xmlns:w16="http://schemas.microsoft.com/office/word/2018/wordml" xmlns:w16sdtdh="http://schemas.microsoft.com/office/word/2020/wordml/sdtdatahash" xmlns:w16se="http://schemas.microsoft.com/office/word/2015/wordml/symex" xmlns:wpg="http://schemas.microsoft.com/office/word/2010/wordprocessingGroup" xmlns:wpi="http://schemas.microsoft.com/office/word/2010/wordprocessingInk" xmlns:wne="http://schemas.microsoft.com/office/word/2006/wordml" xmlns:wps="http://schemas.microsoft.com/office/word/2010/wordprocessingShape" mc:Ignorable="w14 w15 w16se w16cid w16 w16cex w16sdtdh wp14">
+<w:ftr xmlns:wpc="http://schemas.microsoft.com/office/word/2010/wordprocessingCanvas" xmlns:cx="http://schemas.microsoft.com/office/drawing/2014/chartex" xmlns:cx1="http://schemas.microsoft.com/office/drawing/2015/9/8/chartex" xmlns:cx2="http://schemas.microsoft.com/office/drawing/2015/10/21/chartex" xmlns:mc="http://schemas.openxmlformats.org/markup-compatibility/2006" xmlns:o="urn:schemas-microsoft-com:office:office" xmlns:r="http://schemas.openxmlformats.org/officeDocument/2006/relationships" xmlns:m="http://schemas.openxmlformats.org/officeDocument/2006/math" xmlns:v="urn:schemas-microsoft-com:vml" xmlns:wp14="http://schemas.microsoft.com/office/word/2010/wordprocessingDrawing" xmlns:wp="http://schemas.openxmlformats.org/drawingml/2006/wordprocessingDrawing" xmlns:w10="urn:schemas-microsoft-com:office:word" xmlns:w="http://schemas.openxmlformats.org/wordprocessingml/2006/main" xmlns:w14="http://schemas.microsoft.com/office/word/2010/wordml" xmlns:w15="http://schemas.microsoft.com/office/word/2012/wordml" xmlns:w16se="http://schemas.microsoft.com/office/word/2015/wordml/symex" xmlns:wpg="http://schemas.microsoft.com/office/word/2010/wordprocessingGroup" xmlns:wpi="http://schemas.microsoft.com/office/word/2010/wordprocessingInk" xmlns:wne="http://schemas.microsoft.com/office/word/2006/wordml" xmlns:wps="http://schemas.microsoft.com/office/word/2010/wordprocessingShape" mc:Ignorable="w14 w15 w16se wp14">
+  <w:p>
+    <w:pPr>
+      <w:pStyle w:val="Footer"/>
+    </w:pPr>
+  </w:p>
+</w:ftr>
+</file>
+
+<file path=word/footer2.xml><?xml version="1.0" encoding="utf-8"?>
+<w:ftr xmlns:wpc="http://schemas.microsoft.com/office/word/2010/wordprocessingCanvas" xmlns:cx="http://schemas.microsoft.com/office/drawing/2014/chartex" xmlns:cx1="http://schemas.microsoft.com/office/drawing/2015/9/8/chartex" xmlns:cx2="http://schemas.microsoft.com/office/drawing/2015/10/21/chartex" xmlns:mc="http://schemas.openxmlformats.org/markup-compatibility/2006" xmlns:o="urn:schemas-microsoft-com:office:office" xmlns:r="http://schemas.openxmlformats.org/officeDocument/2006/relationships" xmlns:m="http://schemas.openxmlformats.org/officeDocument/2006/math" xmlns:v="urn:schemas-microsoft-com:vml" xmlns:wp14="http://schemas.microsoft.com/office/word/2010/wordprocessingDrawing" xmlns:wp="http://schemas.openxmlformats.org/drawingml/2006/wordprocessingDrawing" xmlns:w10="urn:schemas-microsoft-com:office:word" xmlns:w="http://schemas.openxmlformats.org/wordprocessingml/2006/main" xmlns:w14="http://schemas.microsoft.com/office/word/2010/wordml" xmlns:w15="http://schemas.microsoft.com/office/word/2012/wordml" xmlns:w16se="http://schemas.microsoft.com/office/word/2015/wordml/symex" xmlns:wpg="http://schemas.microsoft.com/office/word/2010/wordprocessingGroup" xmlns:wpi="http://schemas.microsoft.com/office/word/2010/wordprocessingInk" xmlns:wne="http://schemas.microsoft.com/office/word/2006/wordml" xmlns:wps="http://schemas.microsoft.com/office/word/2010/wordprocessingShape" mc:Ignorable="w14 w15 w16se wp14">
   <w:p>
     <w:pPr>
       <w:pStyle w:val="Footer"/>
@@ -1770,7 +1773,7 @@
     <w:r>
       <w:rPr>
         <w:noProof/>
-        <w:lang w:eastAsia="en-US" w:bidi="ar-SA"/>
+        <w:lang w:eastAsia="en-US"/>
       </w:rPr>
       <mc:AlternateContent>
         <mc:Choice Requires="wps">
@@ -1846,7 +1849,7 @@
                               <w:bCs/>
                               <w:noProof/>
                               <w:color w:val="00006C"/>
-                              <w:lang w:eastAsia="en-US" w:bidi="ar-SA"/>
+                              <w:lang w:eastAsia="en-US"/>
                             </w:rPr>
                             <w:drawing>
                               <wp:inline distT="0" distB="0" distL="0" distR="0" wp14:anchorId="0EBB244F" wp14:editId="3C6C9E7A">
@@ -1921,7 +1924,7 @@
               <v:stroke joinstyle="miter"/>
               <v:path gradientshapeok="t" o:connecttype="rect"/>
             </v:shapetype>
-            <v:shape id="Text Box 5" o:spid="_x0000_s1026" type="#_x0000_t202" style="position:absolute;left:0;text-align:left;margin-left:-56.1pt;margin-top:2.6pt;width:603.45pt;height:12.45pt;z-index:251658240;visibility:visible;mso-wrap-style:square;mso-width-percent:0;mso-height-percent:0;mso-wrap-distance-left:9pt;mso-wrap-distance-top:0;mso-wrap-distance-right:9pt;mso-wrap-distance-bottom:0;mso-position-horizontal:absolute;mso-position-horizontal-relative:text;mso-position-vertical:absolute;mso-position-vertical-relative:text;mso-width-percent:0;mso-height-percent:0;mso-width-relative:page;mso-height-relative:page;v-text-anchor:top" o:gfxdata="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" filled="f" stroked="f">
+            <v:shape id="Text Box 5" o:spid="_x0000_s1026" type="#_x0000_t202" style="position:absolute;left:0;text-align:left;margin-left:-56.1pt;margin-top:2.6pt;width:603.45pt;height:12.45pt;z-index:251658240;visibility:visible;mso-wrap-style:square;mso-width-percent:0;mso-height-percent:0;mso-wrap-distance-left:9pt;mso-wrap-distance-top:0;mso-wrap-distance-right:9pt;mso-wrap-distance-bottom:0;mso-position-horizontal:absolute;mso-position-horizontal-relative:text;mso-position-vertical:absolute;mso-position-vertical-relative:text;mso-width-percent:0;mso-height-percent:0;mso-width-relative:page;mso-height-relative:page;v-text-anchor:top" o:gfxdata="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" filled="f" stroked="f">
               <v:textbox>
                 <w:txbxContent>
                   <w:p>
@@ -1940,7 +1943,7 @@
                         <w:bCs/>
                         <w:noProof/>
                         <w:color w:val="00006C"/>
-                        <w:lang w:eastAsia="en-US" w:bidi="ar-SA"/>
+                        <w:lang w:eastAsia="en-US"/>
                       </w:rPr>
                       <w:drawing>
                         <wp:inline distT="0" distB="0" distL="0" distR="0" wp14:anchorId="0EBB244F" wp14:editId="3C6C9E7A">
@@ -2002,7 +2005,7 @@
     <w:r>
       <w:rPr>
         <w:noProof/>
-        <w:lang w:eastAsia="en-US" w:bidi="ar-SA"/>
+        <w:lang w:eastAsia="en-US"/>
       </w:rPr>
       <mc:AlternateContent>
         <mc:Choice Requires="wps">
@@ -2116,7 +2119,7 @@
         </mc:Choice>
         <mc:Fallback>
           <w:pict>
-            <v:shape w14:anchorId="15A81B89" id="Text Box 7" o:spid="_x0000_s1027" type="#_x0000_t202" style="position:absolute;left:0;text-align:left;margin-left:-49.25pt;margin-top:11.6pt;width:585pt;height:36pt;z-index:251659264;visibility:visible;mso-wrap-style:square;mso-width-percent:0;mso-height-percent:0;mso-wrap-distance-left:9pt;mso-wrap-distance-top:0;mso-wrap-distance-right:9pt;mso-wrap-distance-bottom:0;mso-position-horizontal:absolute;mso-position-horizontal-relative:text;mso-position-vertical:absolute;mso-position-vertical-relative:text;mso-width-percent:0;mso-height-percent:0;mso-width-relative:page;mso-height-relative:page;v-text-anchor:top" o:gfxdata="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" filled="f" stroked="f">
+            <v:shape w14:anchorId="15A81B89" id="Text Box 7" o:spid="_x0000_s1027" type="#_x0000_t202" style="position:absolute;left:0;text-align:left;margin-left:-49.25pt;margin-top:11.6pt;width:585pt;height:36pt;z-index:251659264;visibility:visible;mso-wrap-style:square;mso-width-percent:0;mso-height-percent:0;mso-wrap-distance-left:9pt;mso-wrap-distance-top:0;mso-wrap-distance-right:9pt;mso-wrap-distance-bottom:0;mso-position-horizontal:absolute;mso-position-horizontal-relative:text;mso-position-vertical:absolute;mso-position-vertical-relative:text;mso-width-percent:0;mso-height-percent:0;mso-width-relative:page;mso-height-relative:page;v-text-anchor:top" o:gfxdata="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" filled="f" stroked="f">
               <v:textbox>
                 <w:txbxContent>
                   <w:p>
@@ -2164,7 +2167,7 @@
     <w:r>
       <w:rPr>
         <w:noProof/>
-        <w:lang w:eastAsia="en-US" w:bidi="ar-SA"/>
+        <w:lang w:eastAsia="en-US"/>
       </w:rPr>
       <w:drawing>
         <wp:anchor distT="0" distB="0" distL="114300" distR="114300" simplePos="0" relativeHeight="251657216" behindDoc="0" locked="0" layoutInCell="1" allowOverlap="1" wp14:anchorId="26136D5B" wp14:editId="5256FAEC">
@@ -2233,8 +2236,18 @@
 </w:ftr>
 </file>
 
+<file path=word/footer3.xml><?xml version="1.0" encoding="utf-8"?>
+<w:ftr xmlns:wpc="http://schemas.microsoft.com/office/word/2010/wordprocessingCanvas" xmlns:cx="http://schemas.microsoft.com/office/drawing/2014/chartex" xmlns:cx1="http://schemas.microsoft.com/office/drawing/2015/9/8/chartex" xmlns:cx2="http://schemas.microsoft.com/office/drawing/2015/10/21/chartex" xmlns:mc="http://schemas.openxmlformats.org/markup-compatibility/2006" xmlns:o="urn:schemas-microsoft-com:office:office" xmlns:r="http://schemas.openxmlformats.org/officeDocument/2006/relationships" xmlns:m="http://schemas.openxmlformats.org/officeDocument/2006/math" xmlns:v="urn:schemas-microsoft-com:vml" xmlns:wp14="http://schemas.microsoft.com/office/word/2010/wordprocessingDrawing" xmlns:wp="http://schemas.openxmlformats.org/drawingml/2006/wordprocessingDrawing" xmlns:w10="urn:schemas-microsoft-com:office:word" xmlns:w="http://schemas.openxmlformats.org/wordprocessingml/2006/main" xmlns:w14="http://schemas.microsoft.com/office/word/2010/wordml" xmlns:w15="http://schemas.microsoft.com/office/word/2012/wordml" xmlns:w16se="http://schemas.microsoft.com/office/word/2015/wordml/symex" xmlns:wpg="http://schemas.microsoft.com/office/word/2010/wordprocessingGroup" xmlns:wpi="http://schemas.microsoft.com/office/word/2010/wordprocessingInk" xmlns:wne="http://schemas.microsoft.com/office/word/2006/wordml" xmlns:wps="http://schemas.microsoft.com/office/word/2010/wordprocessingShape" mc:Ignorable="w14 w15 w16se wp14">
+  <w:p>
+    <w:pPr>
+      <w:pStyle w:val="Footer"/>
+    </w:pPr>
+  </w:p>
+</w:ftr>
+</file>
+
 <file path=word/footnotes.xml><?xml version="1.0" encoding="utf-8"?>
-<w:footnotes xmlns:wpc="http://schemas.microsoft.com/office/word/2010/wordprocessingCanvas" xmlns:cx="http://schemas.microsoft.com/office/drawing/2014/chartex" xmlns:cx1="http://schemas.microsoft.com/office/drawing/2015/9/8/chartex" xmlns:cx2="http://schemas.microsoft.com/office/drawing/2015/10/21/chartex" xmlns:cx3="http://schemas.microsoft.com/office/drawing/2016/5/9/chartex" xmlns:cx4="http://schemas.microsoft.com/office/drawing/2016/5/10/chartex" xmlns:cx5="http://schemas.microsoft.com/office/drawing/2016/5/11/chartex" xmlns:cx6="http://schemas.microsoft.com/office/drawing/2016/5/12/chartex" xmlns:cx7="http://schemas.microsoft.com/office/drawing/2016/5/13/chartex" xmlns:cx8="http://schemas.microsoft.com/office/drawing/2016/5/14/chartex" xmlns:mc="http://schemas.openxmlformats.org/markup-compatibility/2006" xmlns:aink="http://schemas.microsoft.com/office/drawing/2016/ink" xmlns:am3d="http://schemas.microsoft.com/office/drawing/2017/model3d" xmlns:o="urn:schemas-microsoft-com:office:office" xmlns:r="http://schemas.openxmlformats.org/officeDocument/2006/relationships" xmlns:m="http://schemas.openxmlformats.org/officeDocument/2006/math" xmlns:v="urn:schemas-microsoft-com:vml" xmlns:wp14="http://schemas.microsoft.com/office/word/2010/wordprocessingDrawing" xmlns:wp="http://schemas.openxmlformats.org/drawingml/2006/wordprocessingDrawing" xmlns:w10="urn:schemas-microsoft-com:office:word" xmlns:w="http://schemas.openxmlformats.org/wordprocessingml/2006/main" xmlns:w14="http://schemas.microsoft.com/office/word/2010/wordml" xmlns:w15="http://schemas.microsoft.com/office/word/2012/wordml" xmlns:w16cex="http://schemas.microsoft.com/office/word/2018/wordml/cex" xmlns:w16cid="http://schemas.microsoft.com/office/word/2016/wordml/cid" xmlns:w16="http://schemas.microsoft.com/office/word/2018/wordml" xmlns:w16sdtdh="http://schemas.microsoft.com/office/word/2020/wordml/sdtdatahash" xmlns:w16se="http://schemas.microsoft.com/office/word/2015/wordml/symex" xmlns:wpg="http://schemas.microsoft.com/office/word/2010/wordprocessingGroup" xmlns:wpi="http://schemas.microsoft.com/office/word/2010/wordprocessingInk" xmlns:wne="http://schemas.microsoft.com/office/word/2006/wordml" xmlns:wps="http://schemas.microsoft.com/office/word/2010/wordprocessingShape" mc:Ignorable="w14 w15 w16se w16cid w16 w16cex w16sdtdh wp14">
+<w:footnotes xmlns:wpc="http://schemas.microsoft.com/office/word/2010/wordprocessingCanvas" xmlns:cx="http://schemas.microsoft.com/office/drawing/2014/chartex" xmlns:cx1="http://schemas.microsoft.com/office/drawing/2015/9/8/chartex" xmlns:cx2="http://schemas.microsoft.com/office/drawing/2015/10/21/chartex" xmlns:mc="http://schemas.openxmlformats.org/markup-compatibility/2006" xmlns:o="urn:schemas-microsoft-com:office:office" xmlns:r="http://schemas.openxmlformats.org/officeDocument/2006/relationships" xmlns:m="http://schemas.openxmlformats.org/officeDocument/2006/math" xmlns:v="urn:schemas-microsoft-com:vml" xmlns:wp14="http://schemas.microsoft.com/office/word/2010/wordprocessingDrawing" xmlns:wp="http://schemas.openxmlformats.org/drawingml/2006/wordprocessingDrawing" xmlns:w10="urn:schemas-microsoft-com:office:word" xmlns:w="http://schemas.openxmlformats.org/wordprocessingml/2006/main" xmlns:w14="http://schemas.microsoft.com/office/word/2010/wordml" xmlns:w15="http://schemas.microsoft.com/office/word/2012/wordml" xmlns:w16se="http://schemas.microsoft.com/office/word/2015/wordml/symex" xmlns:wpg="http://schemas.microsoft.com/office/word/2010/wordprocessingGroup" xmlns:wpi="http://schemas.microsoft.com/office/word/2010/wordprocessingInk" xmlns:wne="http://schemas.microsoft.com/office/word/2006/wordml" xmlns:wps="http://schemas.microsoft.com/office/word/2010/wordprocessingShape" mc:Ignorable="w14 w15 w16se wp14">
   <w:footnote w:type="separator" w:id="-1">
     <w:p>
       <w:r>
@@ -2253,11 +2266,20 @@
 </file>
 
 <file path=word/header1.xml><?xml version="1.0" encoding="utf-8"?>
-<w:hdr xmlns:wpc="http://schemas.microsoft.com/office/word/2010/wordprocessingCanvas" xmlns:cx="http://schemas.microsoft.com/office/drawing/2014/chartex" xmlns:cx1="http://schemas.microsoft.com/office/drawing/2015/9/8/chartex" xmlns:cx2="http://schemas.microsoft.com/office/drawing/2015/10/21/chartex" xmlns:cx3="http://schemas.microsoft.com/office/drawing/2016/5/9/chartex" xmlns:cx4="http://schemas.microsoft.com/office/drawing/2016/5/10/chartex" xmlns:cx5="http://schemas.microsoft.com/office/drawing/2016/5/11/chartex" xmlns:cx6="http://schemas.microsoft.com/office/drawing/2016/5/12/chartex" xmlns:cx7="http://schemas.microsoft.com/office/drawing/2016/5/13/chartex" xmlns:cx8="http://schemas.microsoft.com/office/drawing/2016/5/14/chartex" xmlns:mc="http://schemas.openxmlformats.org/markup-compatibility/2006" xmlns:aink="http://schemas.microsoft.com/office/drawing/2016/ink" xmlns:am3d="http://schemas.microsoft.com/office/drawing/2017/model3d" xmlns:o="urn:schemas-microsoft-com:office:office" xmlns:r="http://schemas.openxmlformats.org/officeDocument/2006/relationships" xmlns:m="http://schemas.openxmlformats.org/officeDocument/2006/math" xmlns:v="urn:schemas-microsoft-com:vml" xmlns:wp14="http://schemas.microsoft.com/office/word/2010/wordprocessingDrawing" xmlns:wp="http://schemas.openxmlformats.org/drawingml/2006/wordprocessingDrawing" xmlns:w10="urn:schemas-microsoft-com:office:word" xmlns:w="http://schemas.openxmlformats.org/wordprocessingml/2006/main" xmlns:w14="http://schemas.microsoft.com/office/word/2010/wordml" xmlns:w15="http://schemas.microsoft.com/office/word/2012/wordml" xmlns:w16cex="http://schemas.microsoft.com/office/word/2018/wordml/cex" xmlns:w16cid="http://schemas.microsoft.com/office/word/2016/wordml/cid" xmlns:w16="http://schemas.microsoft.com/office/word/2018/wordml" xmlns:w16sdtdh="http://schemas.microsoft.com/office/word/2020/wordml/sdtdatahash" xmlns:w16se="http://schemas.microsoft.com/office/word/2015/wordml/symex" xmlns:wpg="http://schemas.microsoft.com/office/word/2010/wordprocessingGroup" xmlns:wpi="http://schemas.microsoft.com/office/word/2010/wordprocessingInk" xmlns:wne="http://schemas.microsoft.com/office/word/2006/wordml" xmlns:wps="http://schemas.microsoft.com/office/word/2010/wordprocessingShape" mc:Ignorable="w14 w15 w16se w16cid w16 w16cex w16sdtdh wp14">
+<w:hdr xmlns:wpc="http://schemas.microsoft.com/office/word/2010/wordprocessingCanvas" xmlns:cx="http://schemas.microsoft.com/office/drawing/2014/chartex" xmlns:cx1="http://schemas.microsoft.com/office/drawing/2015/9/8/chartex" xmlns:cx2="http://schemas.microsoft.com/office/drawing/2015/10/21/chartex" xmlns:mc="http://schemas.openxmlformats.org/markup-compatibility/2006" xmlns:o="urn:schemas-microsoft-com:office:office" xmlns:r="http://schemas.openxmlformats.org/officeDocument/2006/relationships" xmlns:m="http://schemas.openxmlformats.org/officeDocument/2006/math" xmlns:v="urn:schemas-microsoft-com:vml" xmlns:wp14="http://schemas.microsoft.com/office/word/2010/wordprocessingDrawing" xmlns:wp="http://schemas.openxmlformats.org/drawingml/2006/wordprocessingDrawing" xmlns:w10="urn:schemas-microsoft-com:office:word" xmlns:w="http://schemas.openxmlformats.org/wordprocessingml/2006/main" xmlns:w14="http://schemas.microsoft.com/office/word/2010/wordml" xmlns:w15="http://schemas.microsoft.com/office/word/2012/wordml" xmlns:w16se="http://schemas.microsoft.com/office/word/2015/wordml/symex" xmlns:wpg="http://schemas.microsoft.com/office/word/2010/wordprocessingGroup" xmlns:wpi="http://schemas.microsoft.com/office/word/2010/wordprocessingInk" xmlns:wne="http://schemas.microsoft.com/office/word/2006/wordml" xmlns:wps="http://schemas.microsoft.com/office/word/2010/wordprocessingShape" mc:Ignorable="w14 w15 w16se wp14">
   <w:p>
     <w:pPr>
       <w:pStyle w:val="Header"/>
-      <w:jc w:val="center"/>
+    </w:pPr>
+  </w:p>
+</w:hdr>
+</file>
+
+<file path=word/header2.xml><?xml version="1.0" encoding="utf-8"?>
+<w:hdr xmlns:wpc="http://schemas.microsoft.com/office/word/2010/wordprocessingCanvas" xmlns:cx="http://schemas.microsoft.com/office/drawing/2014/chartex" xmlns:cx1="http://schemas.microsoft.com/office/drawing/2015/9/8/chartex" xmlns:cx2="http://schemas.microsoft.com/office/drawing/2015/10/21/chartex" xmlns:mc="http://schemas.openxmlformats.org/markup-compatibility/2006" xmlns:o="urn:schemas-microsoft-com:office:office" xmlns:r="http://schemas.openxmlformats.org/officeDocument/2006/relationships" xmlns:m="http://schemas.openxmlformats.org/officeDocument/2006/math" xmlns:v="urn:schemas-microsoft-com:vml" xmlns:wp14="http://schemas.microsoft.com/office/word/2010/wordprocessingDrawing" xmlns:wp="http://schemas.openxmlformats.org/drawingml/2006/wordprocessingDrawing" xmlns:w10="urn:schemas-microsoft-com:office:word" xmlns:w="http://schemas.openxmlformats.org/wordprocessingml/2006/main" xmlns:w14="http://schemas.microsoft.com/office/word/2010/wordml" xmlns:w15="http://schemas.microsoft.com/office/word/2012/wordml" xmlns:w16se="http://schemas.microsoft.com/office/word/2015/wordml/symex" xmlns:wpg="http://schemas.microsoft.com/office/word/2010/wordprocessingGroup" xmlns:wpi="http://schemas.microsoft.com/office/word/2010/wordprocessingInk" xmlns:wne="http://schemas.microsoft.com/office/word/2006/wordml" xmlns:wps="http://schemas.microsoft.com/office/word/2010/wordprocessingShape" mc:Ignorable="w14 w15 w16se wp14">
+  <w:p>
+    <w:pPr>
+      <w:pStyle w:val="Header"/>
       <w:rPr>
         <w:rtl/>
       </w:rPr>
@@ -2265,21 +2287,22 @@
     <w:r>
       <w:rPr>
         <w:noProof/>
-        <w:lang w:eastAsia="en-US" w:bidi="ar-SA"/>
+        <w:rtl/>
+        <w:lang w:eastAsia="en-US"/>
       </w:rPr>
       <w:drawing>
-        <wp:anchor distT="0" distB="0" distL="114300" distR="114300" simplePos="0" relativeHeight="251656192" behindDoc="0" locked="0" layoutInCell="1" allowOverlap="1" wp14:anchorId="0069C326" wp14:editId="74704079">
+        <wp:anchor distT="0" distB="0" distL="114300" distR="114300" simplePos="0" relativeHeight="251659776" behindDoc="0" locked="0" layoutInCell="1" allowOverlap="1" wp14:anchorId="5952D691" wp14:editId="151648FB">
           <wp:simplePos x="0" y="0"/>
           <wp:positionH relativeFrom="column">
-            <wp:posOffset>-356235</wp:posOffset>
+            <wp:posOffset>5455920</wp:posOffset>
           </wp:positionH>
           <wp:positionV relativeFrom="paragraph">
-            <wp:posOffset>-308610</wp:posOffset>
+            <wp:posOffset>-168910</wp:posOffset>
           </wp:positionV>
-          <wp:extent cx="6763385" cy="1225550"/>
+          <wp:extent cx="559435" cy="546735"/>
           <wp:effectExtent l="0" t="0" r="0" b="0"/>
-          <wp:wrapSquare wrapText="bothSides"/>
-          <wp:docPr id="9" name="תמונה 3" descr="תיאור: מעבדת חבלה"/>
+          <wp:wrapTopAndBottom/>
+          <wp:docPr id="2" name="Picture 2"/>
           <wp:cNvGraphicFramePr>
             <a:graphicFrameLocks xmlns:a="http://schemas.openxmlformats.org/drawingml/2006/main" noChangeAspect="1"/>
           </wp:cNvGraphicFramePr>
@@ -2287,7 +2310,7 @@
             <a:graphicData uri="http://schemas.openxmlformats.org/drawingml/2006/picture">
               <pic:pic xmlns:pic="http://schemas.openxmlformats.org/drawingml/2006/picture">
                 <pic:nvPicPr>
-                  <pic:cNvPr id="0" name="תמונה 3" descr="תיאור: מעבדת חבלה"/>
+                  <pic:cNvPr id="0" name="Picture 2"/>
                   <pic:cNvPicPr>
                     <a:picLocks noChangeAspect="1" noChangeArrowheads="1"/>
                   </pic:cNvPicPr>
@@ -2300,7 +2323,7 @@
                       </a:ext>
                     </a:extLst>
                   </a:blip>
-                  <a:srcRect t="4387"/>
+                  <a:srcRect/>
                   <a:stretch>
                     <a:fillRect/>
                   </a:stretch>
@@ -2308,7 +2331,7 @@
                 <pic:spPr bwMode="auto">
                   <a:xfrm>
                     <a:off x="0" y="0"/>
-                    <a:ext cx="6763385" cy="1225550"/>
+                    <a:ext cx="559435" cy="546735"/>
                   </a:xfrm>
                   <a:prstGeom prst="rect">
                     <a:avLst/>
@@ -2332,10 +2355,116 @@
     </w:r>
     <w:r>
       <w:rPr>
-        <w:rFonts w:hint="cs"/>
+        <w:noProof/>
+        <w:rtl/>
+        <w:lang w:eastAsia="en-US"/>
+      </w:rPr>
+      <w:drawing>
+        <wp:anchor distT="0" distB="0" distL="114300" distR="114300" simplePos="0" relativeHeight="251658752" behindDoc="0" locked="0" layoutInCell="1" allowOverlap="1" wp14:anchorId="0DDE360D" wp14:editId="20CC3909">
+          <wp:simplePos x="0" y="0"/>
+          <wp:positionH relativeFrom="column">
+            <wp:posOffset>138430</wp:posOffset>
+          </wp:positionH>
+          <wp:positionV relativeFrom="paragraph">
+            <wp:posOffset>-120650</wp:posOffset>
+          </wp:positionV>
+          <wp:extent cx="1322070" cy="524510"/>
+          <wp:effectExtent l="0" t="0" r="0" b="0"/>
+          <wp:wrapNone/>
+          <wp:docPr id="1" name="Picture 1"/>
+          <wp:cNvGraphicFramePr>
+            <a:graphicFrameLocks xmlns:a="http://schemas.openxmlformats.org/drawingml/2006/main" noChangeAspect="1"/>
+          </wp:cNvGraphicFramePr>
+          <a:graphic xmlns:a="http://schemas.openxmlformats.org/drawingml/2006/main">
+            <a:graphicData uri="http://schemas.openxmlformats.org/drawingml/2006/picture">
+              <pic:pic xmlns:pic="http://schemas.openxmlformats.org/drawingml/2006/picture">
+                <pic:nvPicPr>
+                  <pic:cNvPr id="0" name="Picture 1"/>
+                  <pic:cNvPicPr>
+                    <a:picLocks noChangeAspect="1" noChangeArrowheads="1"/>
+                  </pic:cNvPicPr>
+                </pic:nvPicPr>
+                <pic:blipFill>
+                  <a:blip r:embed="rId2">
+                    <a:extLst>
+                      <a:ext uri="{28A0092B-C50C-407E-A947-70E740481C1C}">
+                        <a14:useLocalDpi xmlns:a14="http://schemas.microsoft.com/office/drawing/2010/main" val="0"/>
+                      </a:ext>
+                    </a:extLst>
+                  </a:blip>
+                  <a:srcRect/>
+                  <a:stretch>
+                    <a:fillRect/>
+                  </a:stretch>
+                </pic:blipFill>
+                <pic:spPr bwMode="auto">
+                  <a:xfrm>
+                    <a:off x="0" y="0"/>
+                    <a:ext cx="1322070" cy="524510"/>
+                  </a:xfrm>
+                  <a:prstGeom prst="rect">
+                    <a:avLst/>
+                  </a:prstGeom>
+                  <a:noFill/>
+                  <a:ln>
+                    <a:noFill/>
+                  </a:ln>
+                </pic:spPr>
+              </pic:pic>
+            </a:graphicData>
+          </a:graphic>
+          <wp14:sizeRelH relativeFrom="page">
+            <wp14:pctWidth>0</wp14:pctWidth>
+          </wp14:sizeRelH>
+          <wp14:sizeRelV relativeFrom="page">
+            <wp14:pctHeight>0</wp14:pctHeight>
+          </wp14:sizeRelV>
+        </wp:anchor>
+      </w:drawing>
+    </w:r>
+  </w:p>
+  <w:p>
+    <w:pPr>
+      <w:pStyle w:val="Header"/>
+      <w:rPr>
+        <w:sz w:val="18"/>
+        <w:szCs w:val="18"/>
         <w:rtl/>
       </w:rPr>
-      <w:t>שמור-</w:t>
+    </w:pPr>
+  </w:p>
+  <w:p>
+    <w:pPr>
+      <w:pStyle w:val="Header"/>
+    </w:pPr>
+  </w:p>
+  <w:p>
+    <w:pPr>
+      <w:pStyle w:val="Header"/>
+      <w:rPr>
+        <w:rtl/>
+      </w:rPr>
+    </w:pPr>
+    <w:r>
+      <w:rPr>
+        <w:rtl/>
+      </w:rPr>
+      <w:t xml:space="preserve">משטרת ישראל                                                                                         </w:t>
+    </w:r>
+    <w:r>
+      <w:rPr>
+        <w:rFonts w:hint="cs"/>
+      </w:rPr>
+      <w:t xml:space="preserve">  </w:t>
+    </w:r>
+    <w:r>
+      <w:t xml:space="preserve">          </w:t>
+    </w:r>
+    <w:r>
+      <w:rPr>
+        <w:rtl/>
+      </w:rPr>
+      <w:t>מעבדת חבלה</w:t>
     </w:r>
   </w:p>
   <w:p>
@@ -2365,8 +2494,18 @@
 </w:hdr>
 </file>
 
+<file path=word/header3.xml><?xml version="1.0" encoding="utf-8"?>
+<w:hdr xmlns:wpc="http://schemas.microsoft.com/office/word/2010/wordprocessingCanvas" xmlns:cx="http://schemas.microsoft.com/office/drawing/2014/chartex" xmlns:cx1="http://schemas.microsoft.com/office/drawing/2015/9/8/chartex" xmlns:cx2="http://schemas.microsoft.com/office/drawing/2015/10/21/chartex" xmlns:mc="http://schemas.openxmlformats.org/markup-compatibility/2006" xmlns:o="urn:schemas-microsoft-com:office:office" xmlns:r="http://schemas.openxmlformats.org/officeDocument/2006/relationships" xmlns:m="http://schemas.openxmlformats.org/officeDocument/2006/math" xmlns:v="urn:schemas-microsoft-com:vml" xmlns:wp14="http://schemas.microsoft.com/office/word/2010/wordprocessingDrawing" xmlns:wp="http://schemas.openxmlformats.org/drawingml/2006/wordprocessingDrawing" xmlns:w10="urn:schemas-microsoft-com:office:word" xmlns:w="http://schemas.openxmlformats.org/wordprocessingml/2006/main" xmlns:w14="http://schemas.microsoft.com/office/word/2010/wordml" xmlns:w15="http://schemas.microsoft.com/office/word/2012/wordml" xmlns:w16se="http://schemas.microsoft.com/office/word/2015/wordml/symex" xmlns:wpg="http://schemas.microsoft.com/office/word/2010/wordprocessingGroup" xmlns:wpi="http://schemas.microsoft.com/office/word/2010/wordprocessingInk" xmlns:wne="http://schemas.microsoft.com/office/word/2006/wordml" xmlns:wps="http://schemas.microsoft.com/office/word/2010/wordprocessingShape" mc:Ignorable="w14 w15 w16se wp14">
+  <w:p>
+    <w:pPr>
+      <w:pStyle w:val="Header"/>
+    </w:pPr>
+  </w:p>
+</w:hdr>
+</file>
+
 <file path=word/numbering.xml><?xml version="1.0" encoding="utf-8"?>
-<w:numbering xmlns:wpc="http://schemas.microsoft.com/office/word/2010/wordprocessingCanvas" xmlns:cx="http://schemas.microsoft.com/office/drawing/2014/chartex" xmlns:cx1="http://schemas.microsoft.com/office/drawing/2015/9/8/chartex" xmlns:cx2="http://schemas.microsoft.com/office/drawing/2015/10/21/chartex" xmlns:cx3="http://schemas.microsoft.com/office/drawing/2016/5/9/chartex" xmlns:cx4="http://schemas.microsoft.com/office/drawing/2016/5/10/chartex" xmlns:cx5="http://schemas.microsoft.com/office/drawing/2016/5/11/chartex" xmlns:cx6="http://schemas.microsoft.com/office/drawing/2016/5/12/chartex" xmlns:cx7="http://schemas.microsoft.com/office/drawing/2016/5/13/chartex" xmlns:cx8="http://schemas.microsoft.com/office/drawing/2016/5/14/chartex" xmlns:mc="http://schemas.openxmlformats.org/markup-compatibility/2006" xmlns:aink="http://schemas.microsoft.com/office/drawing/2016/ink" xmlns:am3d="http://schemas.microsoft.com/office/drawing/2017/model3d" xmlns:o="urn:schemas-microsoft-com:office:office" xmlns:r="http://schemas.openxmlformats.org/officeDocument/2006/relationships" xmlns:m="http://schemas.openxmlformats.org/officeDocument/2006/math" xmlns:v="urn:schemas-microsoft-com:vml" xmlns:wp14="http://schemas.microsoft.com/office/word/2010/wordprocessingDrawing" xmlns:wp="http://schemas.openxmlformats.org/drawingml/2006/wordprocessingDrawing" xmlns:w10="urn:schemas-microsoft-com:office:word" xmlns:w="http://schemas.openxmlformats.org/wordprocessingml/2006/main" xmlns:w14="http://schemas.microsoft.com/office/word/2010/wordml" xmlns:w15="http://schemas.microsoft.com/office/word/2012/wordml" xmlns:w16cex="http://schemas.microsoft.com/office/word/2018/wordml/cex" xmlns:w16cid="http://schemas.microsoft.com/office/word/2016/wordml/cid" xmlns:w16="http://schemas.microsoft.com/office/word/2018/wordml" xmlns:w16sdtdh="http://schemas.microsoft.com/office/word/2020/wordml/sdtdatahash" xmlns:w16se="http://schemas.microsoft.com/office/word/2015/wordml/symex" xmlns:wpg="http://schemas.microsoft.com/office/word/2010/wordprocessingGroup" xmlns:wpi="http://schemas.microsoft.com/office/word/2010/wordprocessingInk" xmlns:wne="http://schemas.microsoft.com/office/word/2006/wordml" xmlns:wps="http://schemas.microsoft.com/office/word/2010/wordprocessingShape" mc:Ignorable="w14 w15 w16se w16cid w16 w16cex w16sdtdh wp14">
+<w:numbering xmlns:wpc="http://schemas.microsoft.com/office/word/2010/wordprocessingCanvas" xmlns:cx="http://schemas.microsoft.com/office/drawing/2014/chartex" xmlns:cx1="http://schemas.microsoft.com/office/drawing/2015/9/8/chartex" xmlns:cx2="http://schemas.microsoft.com/office/drawing/2015/10/21/chartex" xmlns:mc="http://schemas.openxmlformats.org/markup-compatibility/2006" xmlns:o="urn:schemas-microsoft-com:office:office" xmlns:r="http://schemas.openxmlformats.org/officeDocument/2006/relationships" xmlns:m="http://schemas.openxmlformats.org/officeDocument/2006/math" xmlns:v="urn:schemas-microsoft-com:vml" xmlns:wp14="http://schemas.microsoft.com/office/word/2010/wordprocessingDrawing" xmlns:wp="http://schemas.openxmlformats.org/drawingml/2006/wordprocessingDrawing" xmlns:w10="urn:schemas-microsoft-com:office:word" xmlns:w="http://schemas.openxmlformats.org/wordprocessingml/2006/main" xmlns:w14="http://schemas.microsoft.com/office/word/2010/wordml" xmlns:w15="http://schemas.microsoft.com/office/word/2012/wordml" xmlns:w16se="http://schemas.microsoft.com/office/word/2015/wordml/symex" xmlns:wpg="http://schemas.microsoft.com/office/word/2010/wordprocessingGroup" xmlns:wpi="http://schemas.microsoft.com/office/word/2010/wordprocessingInk" xmlns:wne="http://schemas.microsoft.com/office/word/2006/wordml" xmlns:wps="http://schemas.microsoft.com/office/word/2010/wordprocessingShape" mc:Ignorable="w14 w15 w16se wp14">
   <w:abstractNum w:abstractNumId="0" w15:restartNumberingAfterBreak="0">
     <w:nsid w:val="04207BF1"/>
     <w:multiLevelType w:val="hybridMultilevel"/>
@@ -2576,7 +2715,7 @@
 </file>
 
 <file path=word/styles.xml><?xml version="1.0" encoding="utf-8"?>
-<w:styles xmlns:mc="http://schemas.openxmlformats.org/markup-compatibility/2006" xmlns:r="http://schemas.openxmlformats.org/officeDocument/2006/relationships" xmlns:w="http://schemas.openxmlformats.org/wordprocessingml/2006/main" xmlns:w14="http://schemas.microsoft.com/office/word/2010/wordml" xmlns:w15="http://schemas.microsoft.com/office/word/2012/wordml" xmlns:w16cex="http://schemas.microsoft.com/office/word/2018/wordml/cex" xmlns:w16cid="http://schemas.microsoft.com/office/word/2016/wordml/cid" xmlns:w16="http://schemas.microsoft.com/office/word/2018/wordml" xmlns:w16sdtdh="http://schemas.microsoft.com/office/word/2020/wordml/sdtdatahash" xmlns:w16se="http://schemas.microsoft.com/office/word/2015/wordml/symex" mc:Ignorable="w14 w15 w16se w16cid w16 w16cex w16sdtdh">
+<w:styles xmlns:mc="http://schemas.openxmlformats.org/markup-compatibility/2006" xmlns:r="http://schemas.openxmlformats.org/officeDocument/2006/relationships" xmlns:w="http://schemas.openxmlformats.org/wordprocessingml/2006/main" xmlns:w14="http://schemas.microsoft.com/office/word/2010/wordml" xmlns:w15="http://schemas.microsoft.com/office/word/2012/wordml" xmlns:w16se="http://schemas.microsoft.com/office/word/2015/wordml/symex" mc:Ignorable="w14 w15 w16se">
   <w:docDefaults>
     <w:rPrDefault>
       <w:rPr>
@@ -2586,7 +2725,7 @@
     </w:rPrDefault>
     <w:pPrDefault/>
   </w:docDefaults>
-  <w:latentStyles w:defLockedState="0" w:defUIPriority="0" w:defSemiHidden="0" w:defUnhideWhenUsed="0" w:defQFormat="0" w:count="376">
+  <w:latentStyles w:defLockedState="0" w:defUIPriority="0" w:defSemiHidden="0" w:defUnhideWhenUsed="0" w:defQFormat="0" w:count="372">
     <w:lsdException w:name="Normal" w:qFormat="1"/>
     <w:lsdException w:name="heading 1" w:qFormat="1"/>
     <w:lsdException w:name="heading 2" w:qFormat="1"/>
@@ -2952,10 +3091,6 @@
     <w:lsdException w:name="List Table 6 Colorful Accent 6" w:uiPriority="51"/>
     <w:lsdException w:name="List Table 7 Colorful Accent 6" w:uiPriority="52"/>
     <w:lsdException w:name="Mention" w:semiHidden="1" w:uiPriority="99" w:unhideWhenUsed="1"/>
-    <w:lsdException w:name="Smart Hyperlink" w:semiHidden="1" w:uiPriority="99" w:unhideWhenUsed="1"/>
-    <w:lsdException w:name="Hashtag" w:semiHidden="1" w:uiPriority="99" w:unhideWhenUsed="1"/>
-    <w:lsdException w:name="Unresolved Mention" w:semiHidden="1" w:uiPriority="99" w:unhideWhenUsed="1"/>
-    <w:lsdException w:name="Smart Link" w:semiHidden="1" w:uiPriority="99" w:unhideWhenUsed="1"/>
   </w:latentStyles>
   <w:style w:type="paragraph" w:default="1" w:styleId="Normal">
     <w:name w:val="Normal"/>
@@ -3094,6 +3229,7 @@
   <w:style w:type="paragraph" w:styleId="Header">
     <w:name w:val="header"/>
     <w:basedOn w:val="Normal"/>
+    <w:link w:val="HeaderChar"/>
     <w:pPr>
       <w:tabs>
         <w:tab w:val="center" w:pos="4153"/>
@@ -3167,6 +3303,17 @@
       <w:rFonts w:ascii="Tahoma" w:hAnsi="Tahoma" w:cs="Tahoma"/>
       <w:sz w:val="16"/>
       <w:szCs w:val="16"/>
+      <w:lang w:eastAsia="he-IL"/>
+    </w:rPr>
+  </w:style>
+  <w:style w:type="character" w:customStyle="1" w:styleId="HeaderChar">
+    <w:name w:val="Header Char"/>
+    <w:basedOn w:val="DefaultParagraphFont"/>
+    <w:link w:val="Header"/>
+    <w:rsid w:val="009C672B"/>
+    <w:rPr>
+      <w:rFonts w:cs="Narkisim"/>
+      <w:szCs w:val="24"/>
       <w:lang w:eastAsia="he-IL"/>
     </w:rPr>
   </w:style>
@@ -3463,7 +3610,7 @@
 </file>
 
 <file path=customXml/itemProps1.xml><?xml version="1.0" encoding="utf-8"?>
-<ds:datastoreItem xmlns:ds="http://schemas.openxmlformats.org/officeDocument/2006/customXml" ds:itemID="{A03F0321-40A0-4C09-844A-BFB5E8882A0B}">
+<ds:datastoreItem xmlns:ds="http://schemas.openxmlformats.org/officeDocument/2006/customXml" ds:itemID="{8A1C9762-6BD1-4AF8-A8DD-1E04981148D3}">
   <ds:schemaRefs>
     <ds:schemaRef ds:uri="http://schemas.openxmlformats.org/officeDocument/2006/bibliography"/>
   </ds:schemaRefs>

</xml_diff>

<commit_message>
fix generate lab form change field to transferred_to_lab remove TODO
</commit_message>
<xml_diff>
--- a/SuperAPI/docsCreate/template.docx
+++ b/SuperAPI/docsCreate/template.docx
@@ -1,6 +1,6 @@
 
 <file path=word/document.xml><?xml version="1.0" encoding="utf-8"?>
-<w:document xmlns:wpc="http://schemas.microsoft.com/office/word/2010/wordprocessingCanvas" xmlns:cx="http://schemas.microsoft.com/office/drawing/2014/chartex" xmlns:cx1="http://schemas.microsoft.com/office/drawing/2015/9/8/chartex" xmlns:cx2="http://schemas.microsoft.com/office/drawing/2015/10/21/chartex" xmlns:mc="http://schemas.openxmlformats.org/markup-compatibility/2006" xmlns:o="urn:schemas-microsoft-com:office:office" xmlns:r="http://schemas.openxmlformats.org/officeDocument/2006/relationships" xmlns:m="http://schemas.openxmlformats.org/officeDocument/2006/math" xmlns:v="urn:schemas-microsoft-com:vml" xmlns:wp14="http://schemas.microsoft.com/office/word/2010/wordprocessingDrawing" xmlns:wp="http://schemas.openxmlformats.org/drawingml/2006/wordprocessingDrawing" xmlns:w10="urn:schemas-microsoft-com:office:word" xmlns:w="http://schemas.openxmlformats.org/wordprocessingml/2006/main" xmlns:w14="http://schemas.microsoft.com/office/word/2010/wordml" xmlns:w15="http://schemas.microsoft.com/office/word/2012/wordml" xmlns:w16se="http://schemas.microsoft.com/office/word/2015/wordml/symex" xmlns:wpg="http://schemas.microsoft.com/office/word/2010/wordprocessingGroup" xmlns:wpi="http://schemas.microsoft.com/office/word/2010/wordprocessingInk" xmlns:wne="http://schemas.microsoft.com/office/word/2006/wordml" xmlns:wps="http://schemas.microsoft.com/office/word/2010/wordprocessingShape" mc:Ignorable="w14 w15 w16se wp14">
+<w:document xmlns:wpc="http://schemas.microsoft.com/office/word/2010/wordprocessingCanvas" xmlns:cx="http://schemas.microsoft.com/office/drawing/2014/chartex" xmlns:cx1="http://schemas.microsoft.com/office/drawing/2015/9/8/chartex" xmlns:cx2="http://schemas.microsoft.com/office/drawing/2015/10/21/chartex" xmlns:cx3="http://schemas.microsoft.com/office/drawing/2016/5/9/chartex" xmlns:cx4="http://schemas.microsoft.com/office/drawing/2016/5/10/chartex" xmlns:cx5="http://schemas.microsoft.com/office/drawing/2016/5/11/chartex" xmlns:cx6="http://schemas.microsoft.com/office/drawing/2016/5/12/chartex" xmlns:cx7="http://schemas.microsoft.com/office/drawing/2016/5/13/chartex" xmlns:cx8="http://schemas.microsoft.com/office/drawing/2016/5/14/chartex" xmlns:mc="http://schemas.openxmlformats.org/markup-compatibility/2006" xmlns:aink="http://schemas.microsoft.com/office/drawing/2016/ink" xmlns:am3d="http://schemas.microsoft.com/office/drawing/2017/model3d" xmlns:o="urn:schemas-microsoft-com:office:office" xmlns:oel="http://schemas.microsoft.com/office/2019/extlst" xmlns:r="http://schemas.openxmlformats.org/officeDocument/2006/relationships" xmlns:m="http://schemas.openxmlformats.org/officeDocument/2006/math" xmlns:v="urn:schemas-microsoft-com:vml" xmlns:wp14="http://schemas.microsoft.com/office/word/2010/wordprocessingDrawing" xmlns:wp="http://schemas.openxmlformats.org/drawingml/2006/wordprocessingDrawing" xmlns:w10="urn:schemas-microsoft-com:office:word" xmlns:w="http://schemas.openxmlformats.org/wordprocessingml/2006/main" xmlns:w14="http://schemas.microsoft.com/office/word/2010/wordml" xmlns:w15="http://schemas.microsoft.com/office/word/2012/wordml" xmlns:w16cex="http://schemas.microsoft.com/office/word/2018/wordml/cex" xmlns:w16cid="http://schemas.microsoft.com/office/word/2016/wordml/cid" xmlns:w16="http://schemas.microsoft.com/office/word/2018/wordml" xmlns:w16sdtdh="http://schemas.microsoft.com/office/word/2020/wordml/sdtdatahash" xmlns:w16se="http://schemas.microsoft.com/office/word/2015/wordml/symex" xmlns:wpg="http://schemas.microsoft.com/office/word/2010/wordprocessingGroup" xmlns:wpi="http://schemas.microsoft.com/office/word/2010/wordprocessingInk" xmlns:wne="http://schemas.microsoft.com/office/word/2006/wordml" xmlns:wps="http://schemas.microsoft.com/office/word/2010/wordprocessingShape" mc:Ignorable="w14 w15 w16se w16cid w16 w16cex w16sdtdh wp14">
   <w:body>
     <w:p>
       <w:pPr>
@@ -162,13 +162,6 @@
         </w:rPr>
         <w:t xml:space="preserve"> </w:t>
       </w:r>
-      <w:r>
-        <w:rPr>
-          <w:rFonts w:hint="cs"/>
-          <w:rtl/>
-        </w:rPr>
-        <w:t>פנימי</w:t>
-      </w:r>
     </w:p>
     <w:p>
       <w:pPr>
@@ -266,7 +259,6 @@
                 <w:rtl/>
               </w:rPr>
             </w:pPr>
-            <w:bookmarkStart w:id="0" w:name="_GoBack"/>
             <w:r>
               <w:rPr>
                 <w:rFonts w:cs="David" w:hint="cs"/>
@@ -308,7 +300,7 @@
                 </w:ffData>
               </w:fldChar>
             </w:r>
-            <w:bookmarkStart w:id="1" w:name="סימון1"/>
+            <w:bookmarkStart w:id="0" w:name="סימון1"/>
             <w:r>
               <w:rPr>
                 <w:rFonts w:cs="David"/>
@@ -361,7 +353,7 @@
               </w:rPr>
               <w:fldChar w:fldCharType="end"/>
             </w:r>
-            <w:bookmarkEnd w:id="1"/>
+            <w:bookmarkEnd w:id="0"/>
             <w:r>
               <w:rPr>
                 <w:rFonts w:cs="David" w:hint="cs"/>
@@ -411,7 +403,7 @@
                 </w:ffData>
               </w:fldChar>
             </w:r>
-            <w:bookmarkStart w:id="2" w:name="סימון2"/>
+            <w:bookmarkStart w:id="1" w:name="סימון2"/>
             <w:r>
               <w:rPr>
                 <w:rFonts w:cs="David"/>
@@ -464,7 +456,7 @@
               </w:rPr>
               <w:fldChar w:fldCharType="end"/>
             </w:r>
-            <w:bookmarkEnd w:id="2"/>
+            <w:bookmarkEnd w:id="1"/>
             <w:r>
               <w:rPr>
                 <w:rFonts w:cs="David" w:hint="cs"/>
@@ -504,7 +496,7 @@
                 </w:ffData>
               </w:fldChar>
             </w:r>
-            <w:bookmarkStart w:id="3" w:name="סימון3"/>
+            <w:bookmarkStart w:id="2" w:name="סימון3"/>
             <w:r>
               <w:rPr>
                 <w:rFonts w:cs="David"/>
@@ -557,7 +549,7 @@
               </w:rPr>
               <w:fldChar w:fldCharType="end"/>
             </w:r>
-            <w:bookmarkEnd w:id="3"/>
+            <w:bookmarkEnd w:id="2"/>
             <w:r>
               <w:rPr>
                 <w:rFonts w:cs="David" w:hint="cs"/>
@@ -640,7 +632,7 @@
                 </w:ffData>
               </w:fldChar>
             </w:r>
-            <w:bookmarkStart w:id="4" w:name="סימון4"/>
+            <w:bookmarkStart w:id="3" w:name="סימון4"/>
             <w:r>
               <w:rPr>
                 <w:rFonts w:cs="David"/>
@@ -693,7 +685,7 @@
               </w:rPr>
               <w:fldChar w:fldCharType="end"/>
             </w:r>
-            <w:bookmarkEnd w:id="4"/>
+            <w:bookmarkEnd w:id="3"/>
             <w:r>
               <w:rPr>
                 <w:rFonts w:cs="David" w:hint="cs"/>
@@ -743,7 +735,7 @@
                 </w:ffData>
               </w:fldChar>
             </w:r>
-            <w:bookmarkStart w:id="5" w:name="סימון5"/>
+            <w:bookmarkStart w:id="4" w:name="סימון5"/>
             <w:r>
               <w:rPr>
                 <w:rFonts w:cs="David"/>
@@ -796,7 +788,7 @@
               </w:rPr>
               <w:fldChar w:fldCharType="end"/>
             </w:r>
-            <w:bookmarkEnd w:id="5"/>
+            <w:bookmarkEnd w:id="4"/>
             <w:r>
               <w:rPr>
                 <w:rFonts w:cs="David" w:hint="cs"/>
@@ -836,7 +828,7 @@
                 </w:ffData>
               </w:fldChar>
             </w:r>
-            <w:bookmarkStart w:id="6" w:name="סימון6"/>
+            <w:bookmarkStart w:id="5" w:name="סימון6"/>
             <w:r>
               <w:rPr>
                 <w:rFonts w:cs="David"/>
@@ -871,7 +863,7 @@
               </w:rPr>
               <w:fldChar w:fldCharType="end"/>
             </w:r>
-            <w:bookmarkEnd w:id="6"/>
+            <w:bookmarkEnd w:id="5"/>
             <w:r>
               <w:rPr>
                 <w:rFonts w:cs="David" w:hint="cs"/>
@@ -939,7 +931,7 @@
                 </w:ffData>
               </w:fldChar>
             </w:r>
-            <w:bookmarkStart w:id="7" w:name="סימון7"/>
+            <w:bookmarkStart w:id="6" w:name="סימון7"/>
             <w:r>
               <w:rPr>
                 <w:rFonts w:cs="David"/>
@@ -992,7 +984,7 @@
               </w:rPr>
               <w:fldChar w:fldCharType="end"/>
             </w:r>
-            <w:bookmarkEnd w:id="7"/>
+            <w:bookmarkEnd w:id="6"/>
             <w:r>
               <w:rPr>
                 <w:rFonts w:cs="David" w:hint="cs"/>
@@ -1033,7 +1025,7 @@
                 </w:ffData>
               </w:fldChar>
             </w:r>
-            <w:bookmarkStart w:id="8" w:name="סימון8"/>
+            <w:bookmarkStart w:id="7" w:name="סימון8"/>
             <w:r>
               <w:rPr>
                 <w:rFonts w:cs="David"/>
@@ -1068,7 +1060,7 @@
               </w:rPr>
               <w:fldChar w:fldCharType="end"/>
             </w:r>
-            <w:bookmarkEnd w:id="8"/>
+            <w:bookmarkEnd w:id="7"/>
             <w:r>
               <w:rPr>
                 <w:rFonts w:cs="David" w:hint="cs"/>
@@ -1108,7 +1100,7 @@
                 </w:ffData>
               </w:fldChar>
             </w:r>
-            <w:bookmarkStart w:id="9" w:name="סימון9"/>
+            <w:bookmarkStart w:id="8" w:name="סימון9"/>
             <w:r>
               <w:rPr>
                 <w:rFonts w:cs="David"/>
@@ -1143,7 +1135,7 @@
               </w:rPr>
               <w:fldChar w:fldCharType="end"/>
             </w:r>
-            <w:bookmarkEnd w:id="9"/>
+            <w:bookmarkEnd w:id="8"/>
             <w:r>
               <w:rPr>
                 <w:rFonts w:cs="David" w:hint="cs"/>
@@ -1156,7 +1148,6 @@
           </w:p>
         </w:tc>
       </w:tr>
-      <w:bookmarkEnd w:id="0"/>
       <w:tr>
         <w:tc>
           <w:tcPr>
@@ -1166,6 +1157,7 @@
           <w:p>
             <w:pPr>
               <w:spacing w:line="360" w:lineRule="auto"/>
+              <w:jc w:val="center"/>
               <w:rPr>
                 <w:rFonts w:cs="David"/>
                 <w:noProof/>
@@ -1180,9 +1172,9 @@
                 <w:szCs w:val="28"/>
                 <w:rtl/>
               </w:rPr>
-              <w:t xml:space="preserve">                                      יחידה:</w:t>
-            </w:r>
-            <w:bookmarkStart w:id="10" w:name="נפתח7"/>
+              <w:t>יחידה:</w:t>
+            </w:r>
+            <w:bookmarkStart w:id="9" w:name="נפתח7"/>
             <w:r>
               <w:rPr>
                 <w:rFonts w:cs="David" w:hint="cs"/>
@@ -1201,45 +1193,45 @@
               </w:rPr>
               <w:t xml:space="preserve"> </w:t>
             </w:r>
-            <w:bookmarkStart w:id="11" w:name="טקסט68"/>
+            <w:bookmarkStart w:id="10" w:name="טקסט68"/>
+            <w:bookmarkEnd w:id="9"/>
+            <w:r>
+              <w:rPr>
+                <w:rFonts w:cs="David" w:hint="cs"/>
+                <w:sz w:val="28"/>
+                <w:szCs w:val="28"/>
+                <w:rtl/>
+              </w:rPr>
+              <w:t xml:space="preserve">  </w:t>
+            </w:r>
+            <w:r>
+              <w:rPr>
+                <w:rFonts w:cs="David" w:hint="cs"/>
+                <w:sz w:val="28"/>
+                <w:szCs w:val="28"/>
+                <w:rtl/>
+              </w:rPr>
+              <w:t>נוסף</w:t>
+            </w:r>
+            <w:r>
+              <w:rPr>
+                <w:rFonts w:cs="David" w:hint="cs"/>
+                <w:sz w:val="28"/>
+                <w:szCs w:val="28"/>
+                <w:rtl/>
+              </w:rPr>
+              <w:t>:</w:t>
+            </w:r>
+            <w:r>
+              <w:rPr>
+                <w:rFonts w:cs="David" w:hint="cs"/>
+                <w:sz w:val="32"/>
+                <w:szCs w:val="32"/>
+                <w:rtl/>
+              </w:rPr>
+              <w:t xml:space="preserve"> </w:t>
+            </w:r>
             <w:bookmarkEnd w:id="10"/>
-            <w:r>
-              <w:rPr>
-                <w:rFonts w:cs="David" w:hint="cs"/>
-                <w:sz w:val="28"/>
-                <w:szCs w:val="28"/>
-                <w:rtl/>
-              </w:rPr>
-              <w:t xml:space="preserve">  </w:t>
-            </w:r>
-            <w:r>
-              <w:rPr>
-                <w:rFonts w:cs="David" w:hint="cs"/>
-                <w:sz w:val="28"/>
-                <w:szCs w:val="28"/>
-                <w:rtl/>
-              </w:rPr>
-              <w:t>נוסף</w:t>
-            </w:r>
-            <w:r>
-              <w:rPr>
-                <w:rFonts w:cs="David" w:hint="cs"/>
-                <w:sz w:val="28"/>
-                <w:szCs w:val="28"/>
-                <w:rtl/>
-              </w:rPr>
-              <w:t>:</w:t>
-            </w:r>
-            <w:r>
-              <w:rPr>
-                <w:rFonts w:cs="David" w:hint="cs"/>
-                <w:sz w:val="32"/>
-                <w:szCs w:val="32"/>
-                <w:rtl/>
-              </w:rPr>
-              <w:t xml:space="preserve"> </w:t>
-            </w:r>
-            <w:bookmarkEnd w:id="11"/>
             <w:r>
               <w:rPr>
                 <w:rFonts w:cs="David" w:hint="cs"/>
@@ -1594,12 +1586,8 @@
       </w:pPr>
     </w:p>
     <w:sectPr>
-      <w:headerReference w:type="even" r:id="rId8"/>
-      <w:headerReference w:type="default" r:id="rId9"/>
-      <w:footerReference w:type="even" r:id="rId10"/>
-      <w:footerReference w:type="default" r:id="rId11"/>
-      <w:headerReference w:type="first" r:id="rId12"/>
-      <w:footerReference w:type="first" r:id="rId13"/>
+      <w:headerReference w:type="default" r:id="rId8"/>
+      <w:footerReference w:type="default" r:id="rId9"/>
       <w:pgSz w:w="11906" w:h="16838" w:code="9"/>
       <w:pgMar w:top="1134" w:right="1134" w:bottom="1134" w:left="1134" w:header="720" w:footer="720" w:gutter="0"/>
       <w:cols w:space="708"/>
@@ -1612,7 +1600,7 @@
 </file>
 
 <file path=word/endnotes.xml><?xml version="1.0" encoding="utf-8"?>
-<w:endnotes xmlns:wpc="http://schemas.microsoft.com/office/word/2010/wordprocessingCanvas" xmlns:cx="http://schemas.microsoft.com/office/drawing/2014/chartex" xmlns:cx1="http://schemas.microsoft.com/office/drawing/2015/9/8/chartex" xmlns:cx2="http://schemas.microsoft.com/office/drawing/2015/10/21/chartex" xmlns:mc="http://schemas.openxmlformats.org/markup-compatibility/2006" xmlns:o="urn:schemas-microsoft-com:office:office" xmlns:r="http://schemas.openxmlformats.org/officeDocument/2006/relationships" xmlns:m="http://schemas.openxmlformats.org/officeDocument/2006/math" xmlns:v="urn:schemas-microsoft-com:vml" xmlns:wp14="http://schemas.microsoft.com/office/word/2010/wordprocessingDrawing" xmlns:wp="http://schemas.openxmlformats.org/drawingml/2006/wordprocessingDrawing" xmlns:w10="urn:schemas-microsoft-com:office:word" xmlns:w="http://schemas.openxmlformats.org/wordprocessingml/2006/main" xmlns:w14="http://schemas.microsoft.com/office/word/2010/wordml" xmlns:w15="http://schemas.microsoft.com/office/word/2012/wordml" xmlns:w16se="http://schemas.microsoft.com/office/word/2015/wordml/symex" xmlns:wpg="http://schemas.microsoft.com/office/word/2010/wordprocessingGroup" xmlns:wpi="http://schemas.microsoft.com/office/word/2010/wordprocessingInk" xmlns:wne="http://schemas.microsoft.com/office/word/2006/wordml" xmlns:wps="http://schemas.microsoft.com/office/word/2010/wordprocessingShape" mc:Ignorable="w14 w15 w16se wp14">
+<w:endnotes xmlns:wpc="http://schemas.microsoft.com/office/word/2010/wordprocessingCanvas" xmlns:cx="http://schemas.microsoft.com/office/drawing/2014/chartex" xmlns:cx1="http://schemas.microsoft.com/office/drawing/2015/9/8/chartex" xmlns:cx2="http://schemas.microsoft.com/office/drawing/2015/10/21/chartex" xmlns:cx3="http://schemas.microsoft.com/office/drawing/2016/5/9/chartex" xmlns:cx4="http://schemas.microsoft.com/office/drawing/2016/5/10/chartex" xmlns:cx5="http://schemas.microsoft.com/office/drawing/2016/5/11/chartex" xmlns:cx6="http://schemas.microsoft.com/office/drawing/2016/5/12/chartex" xmlns:cx7="http://schemas.microsoft.com/office/drawing/2016/5/13/chartex" xmlns:cx8="http://schemas.microsoft.com/office/drawing/2016/5/14/chartex" xmlns:mc="http://schemas.openxmlformats.org/markup-compatibility/2006" xmlns:aink="http://schemas.microsoft.com/office/drawing/2016/ink" xmlns:am3d="http://schemas.microsoft.com/office/drawing/2017/model3d" xmlns:o="urn:schemas-microsoft-com:office:office" xmlns:oel="http://schemas.microsoft.com/office/2019/extlst" xmlns:r="http://schemas.openxmlformats.org/officeDocument/2006/relationships" xmlns:m="http://schemas.openxmlformats.org/officeDocument/2006/math" xmlns:v="urn:schemas-microsoft-com:vml" xmlns:wp14="http://schemas.microsoft.com/office/word/2010/wordprocessingDrawing" xmlns:wp="http://schemas.openxmlformats.org/drawingml/2006/wordprocessingDrawing" xmlns:w10="urn:schemas-microsoft-com:office:word" xmlns:w="http://schemas.openxmlformats.org/wordprocessingml/2006/main" xmlns:w14="http://schemas.microsoft.com/office/word/2010/wordml" xmlns:w15="http://schemas.microsoft.com/office/word/2012/wordml" xmlns:w16cex="http://schemas.microsoft.com/office/word/2018/wordml/cex" xmlns:w16cid="http://schemas.microsoft.com/office/word/2016/wordml/cid" xmlns:w16="http://schemas.microsoft.com/office/word/2018/wordml" xmlns:w16sdtdh="http://schemas.microsoft.com/office/word/2020/wordml/sdtdatahash" xmlns:w16se="http://schemas.microsoft.com/office/word/2015/wordml/symex" xmlns:wpg="http://schemas.microsoft.com/office/word/2010/wordprocessingGroup" xmlns:wpi="http://schemas.microsoft.com/office/word/2010/wordprocessingInk" xmlns:wne="http://schemas.microsoft.com/office/word/2006/wordml" xmlns:wps="http://schemas.microsoft.com/office/word/2010/wordprocessingShape" mc:Ignorable="w14 w15 w16se w16cid w16 w16cex w16sdtdh wp14">
   <w:endnote w:type="separator" w:id="-1">
     <w:p>
       <w:r>
@@ -1631,17 +1619,7 @@
 </file>
 
 <file path=word/footer1.xml><?xml version="1.0" encoding="utf-8"?>
-<w:ftr xmlns:wpc="http://schemas.microsoft.com/office/word/2010/wordprocessingCanvas" xmlns:cx="http://schemas.microsoft.com/office/drawing/2014/chartex" xmlns:cx1="http://schemas.microsoft.com/office/drawing/2015/9/8/chartex" xmlns:cx2="http://schemas.microsoft.com/office/drawing/2015/10/21/chartex" xmlns:mc="http://schemas.openxmlformats.org/markup-compatibility/2006" xmlns:o="urn:schemas-microsoft-com:office:office" xmlns:r="http://schemas.openxmlformats.org/officeDocument/2006/relationships" xmlns:m="http://schemas.openxmlformats.org/officeDocument/2006/math" xmlns:v="urn:schemas-microsoft-com:vml" xmlns:wp14="http://schemas.microsoft.com/office/word/2010/wordprocessingDrawing" xmlns:wp="http://schemas.openxmlformats.org/drawingml/2006/wordprocessingDrawing" xmlns:w10="urn:schemas-microsoft-com:office:word" xmlns:w="http://schemas.openxmlformats.org/wordprocessingml/2006/main" xmlns:w14="http://schemas.microsoft.com/office/word/2010/wordml" xmlns:w15="http://schemas.microsoft.com/office/word/2012/wordml" xmlns:w16se="http://schemas.microsoft.com/office/word/2015/wordml/symex" xmlns:wpg="http://schemas.microsoft.com/office/word/2010/wordprocessingGroup" xmlns:wpi="http://schemas.microsoft.com/office/word/2010/wordprocessingInk" xmlns:wne="http://schemas.microsoft.com/office/word/2006/wordml" xmlns:wps="http://schemas.microsoft.com/office/word/2010/wordprocessingShape" mc:Ignorable="w14 w15 w16se wp14">
-  <w:p>
-    <w:pPr>
-      <w:pStyle w:val="Footer"/>
-    </w:pPr>
-  </w:p>
-</w:ftr>
-</file>
-
-<file path=word/footer2.xml><?xml version="1.0" encoding="utf-8"?>
-<w:ftr xmlns:wpc="http://schemas.microsoft.com/office/word/2010/wordprocessingCanvas" xmlns:cx="http://schemas.microsoft.com/office/drawing/2014/chartex" xmlns:cx1="http://schemas.microsoft.com/office/drawing/2015/9/8/chartex" xmlns:cx2="http://schemas.microsoft.com/office/drawing/2015/10/21/chartex" xmlns:mc="http://schemas.openxmlformats.org/markup-compatibility/2006" xmlns:o="urn:schemas-microsoft-com:office:office" xmlns:r="http://schemas.openxmlformats.org/officeDocument/2006/relationships" xmlns:m="http://schemas.openxmlformats.org/officeDocument/2006/math" xmlns:v="urn:schemas-microsoft-com:vml" xmlns:wp14="http://schemas.microsoft.com/office/word/2010/wordprocessingDrawing" xmlns:wp="http://schemas.openxmlformats.org/drawingml/2006/wordprocessingDrawing" xmlns:w10="urn:schemas-microsoft-com:office:word" xmlns:w="http://schemas.openxmlformats.org/wordprocessingml/2006/main" xmlns:w14="http://schemas.microsoft.com/office/word/2010/wordml" xmlns:w15="http://schemas.microsoft.com/office/word/2012/wordml" xmlns:w16se="http://schemas.microsoft.com/office/word/2015/wordml/symex" xmlns:wpg="http://schemas.microsoft.com/office/word/2010/wordprocessingGroup" xmlns:wpi="http://schemas.microsoft.com/office/word/2010/wordprocessingInk" xmlns:wne="http://schemas.microsoft.com/office/word/2006/wordml" xmlns:wps="http://schemas.microsoft.com/office/word/2010/wordprocessingShape" mc:Ignorable="w14 w15 w16se wp14">
+<w:ftr xmlns:wpc="http://schemas.microsoft.com/office/word/2010/wordprocessingCanvas" xmlns:cx="http://schemas.microsoft.com/office/drawing/2014/chartex" xmlns:cx1="http://schemas.microsoft.com/office/drawing/2015/9/8/chartex" xmlns:cx2="http://schemas.microsoft.com/office/drawing/2015/10/21/chartex" xmlns:cx3="http://schemas.microsoft.com/office/drawing/2016/5/9/chartex" xmlns:cx4="http://schemas.microsoft.com/office/drawing/2016/5/10/chartex" xmlns:cx5="http://schemas.microsoft.com/office/drawing/2016/5/11/chartex" xmlns:cx6="http://schemas.microsoft.com/office/drawing/2016/5/12/chartex" xmlns:cx7="http://schemas.microsoft.com/office/drawing/2016/5/13/chartex" xmlns:cx8="http://schemas.microsoft.com/office/drawing/2016/5/14/chartex" xmlns:mc="http://schemas.openxmlformats.org/markup-compatibility/2006" xmlns:aink="http://schemas.microsoft.com/office/drawing/2016/ink" xmlns:am3d="http://schemas.microsoft.com/office/drawing/2017/model3d" xmlns:o="urn:schemas-microsoft-com:office:office" xmlns:oel="http://schemas.microsoft.com/office/2019/extlst" xmlns:r="http://schemas.openxmlformats.org/officeDocument/2006/relationships" xmlns:m="http://schemas.openxmlformats.org/officeDocument/2006/math" xmlns:v="urn:schemas-microsoft-com:vml" xmlns:wp14="http://schemas.microsoft.com/office/word/2010/wordprocessingDrawing" xmlns:wp="http://schemas.openxmlformats.org/drawingml/2006/wordprocessingDrawing" xmlns:w10="urn:schemas-microsoft-com:office:word" xmlns:w="http://schemas.openxmlformats.org/wordprocessingml/2006/main" xmlns:w14="http://schemas.microsoft.com/office/word/2010/wordml" xmlns:w15="http://schemas.microsoft.com/office/word/2012/wordml" xmlns:w16cex="http://schemas.microsoft.com/office/word/2018/wordml/cex" xmlns:w16cid="http://schemas.microsoft.com/office/word/2016/wordml/cid" xmlns:w16="http://schemas.microsoft.com/office/word/2018/wordml" xmlns:w16sdtdh="http://schemas.microsoft.com/office/word/2020/wordml/sdtdatahash" xmlns:w16se="http://schemas.microsoft.com/office/word/2015/wordml/symex" xmlns:wpg="http://schemas.microsoft.com/office/word/2010/wordprocessingGroup" xmlns:wpi="http://schemas.microsoft.com/office/word/2010/wordprocessingInk" xmlns:wne="http://schemas.microsoft.com/office/word/2006/wordml" xmlns:wps="http://schemas.microsoft.com/office/word/2010/wordprocessingShape" mc:Ignorable="w14 w15 w16se w16cid w16 w16cex w16sdtdh wp14">
   <w:p>
     <w:pPr>
       <w:pStyle w:val="Footer"/>
@@ -1719,63 +1697,6 @@
                               <w:rtl/>
                             </w:rPr>
                           </w:pPr>
-                          <w:r>
-                            <w:rPr>
-                              <w:b/>
-                              <w:bCs/>
-                              <w:noProof/>
-                              <w:color w:val="00006C"/>
-                              <w:lang w:eastAsia="en-US"/>
-                            </w:rPr>
-                            <w:drawing>
-                              <wp:inline distT="0" distB="0" distL="0" distR="0" wp14:anchorId="0EBB244F" wp14:editId="3C6C9E7A">
-                                <wp:extent cx="15525750" cy="133350"/>
-                                <wp:effectExtent l="0" t="0" r="0" b="0"/>
-                                <wp:docPr id="10" name="תמונה 1"/>
-                                <wp:cNvGraphicFramePr>
-                                  <a:graphicFrameLocks xmlns:a="http://schemas.openxmlformats.org/drawingml/2006/main" noChangeAspect="1"/>
-                                </wp:cNvGraphicFramePr>
-                                <a:graphic xmlns:a="http://schemas.openxmlformats.org/drawingml/2006/main">
-                                  <a:graphicData uri="http://schemas.openxmlformats.org/drawingml/2006/picture">
-                                    <pic:pic xmlns:pic="http://schemas.openxmlformats.org/drawingml/2006/picture">
-                                      <pic:nvPicPr>
-                                        <pic:cNvPr id="0" name="תמונה 1"/>
-                                        <pic:cNvPicPr>
-                                          <a:picLocks noChangeAspect="1" noChangeArrowheads="1"/>
-                                        </pic:cNvPicPr>
-                                      </pic:nvPicPr>
-                                      <pic:blipFill>
-                                        <a:blip r:embed="rId1">
-                                          <a:extLst>
-                                            <a:ext uri="{28A0092B-C50C-407E-A947-70E740481C1C}">
-                                              <a14:useLocalDpi xmlns:a14="http://schemas.microsoft.com/office/drawing/2010/main" val="0"/>
-                                            </a:ext>
-                                          </a:extLst>
-                                        </a:blip>
-                                        <a:srcRect/>
-                                        <a:stretch>
-                                          <a:fillRect/>
-                                        </a:stretch>
-                                      </pic:blipFill>
-                                      <pic:spPr bwMode="auto">
-                                        <a:xfrm>
-                                          <a:off x="0" y="0"/>
-                                          <a:ext cx="15525750" cy="133350"/>
-                                        </a:xfrm>
-                                        <a:prstGeom prst="rect">
-                                          <a:avLst/>
-                                        </a:prstGeom>
-                                        <a:noFill/>
-                                        <a:ln>
-                                          <a:noFill/>
-                                        </a:ln>
-                                      </pic:spPr>
-                                    </pic:pic>
-                                  </a:graphicData>
-                                </a:graphic>
-                              </wp:inline>
-                            </w:drawing>
-                          </w:r>
                         </w:p>
                       </w:txbxContent>
                     </wps:txbx>
@@ -1800,7 +1721,7 @@
               <v:stroke joinstyle="miter"/>
               <v:path gradientshapeok="t" o:connecttype="rect"/>
             </v:shapetype>
-            <v:shape id="Text Box 5" o:spid="_x0000_s1026" type="#_x0000_t202" style="position:absolute;left:0;text-align:left;margin-left:-56.1pt;margin-top:2.6pt;width:603.45pt;height:12.45pt;z-index:251658240;visibility:visible;mso-wrap-style:square;mso-width-percent:0;mso-height-percent:0;mso-wrap-distance-left:9pt;mso-wrap-distance-top:0;mso-wrap-distance-right:9pt;mso-wrap-distance-bottom:0;mso-position-horizontal:absolute;mso-position-horizontal-relative:text;mso-position-vertical:absolute;mso-position-vertical-relative:text;mso-width-percent:0;mso-height-percent:0;mso-width-relative:page;mso-height-relative:page;v-text-anchor:top" o:gfxdata="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" filled="f" stroked="f">
+            <v:shape id="Text Box 5" o:spid="_x0000_s1026" type="#_x0000_t202" style="position:absolute;left:0;text-align:left;margin-left:-56.1pt;margin-top:2.6pt;width:603.45pt;height:12.45pt;z-index:251658240;visibility:visible;mso-wrap-style:square;mso-width-percent:0;mso-height-percent:0;mso-wrap-distance-left:9pt;mso-wrap-distance-top:0;mso-wrap-distance-right:9pt;mso-wrap-distance-bottom:0;mso-position-horizontal:absolute;mso-position-horizontal-relative:text;mso-position-vertical:absolute;mso-position-vertical-relative:text;mso-width-percent:0;mso-height-percent:0;mso-width-relative:page;mso-height-relative:page;v-text-anchor:top" o:gfxdata="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" filled="f" stroked="f">
               <v:textbox>
                 <w:txbxContent>
                   <w:p>
@@ -1813,63 +1734,6 @@
                         <w:rtl/>
                       </w:rPr>
                     </w:pPr>
-                    <w:r>
-                      <w:rPr>
-                        <w:b/>
-                        <w:bCs/>
-                        <w:noProof/>
-                        <w:color w:val="00006C"/>
-                        <w:lang w:eastAsia="en-US"/>
-                      </w:rPr>
-                      <w:drawing>
-                        <wp:inline distT="0" distB="0" distL="0" distR="0" wp14:anchorId="0EBB244F" wp14:editId="3C6C9E7A">
-                          <wp:extent cx="15525750" cy="133350"/>
-                          <wp:effectExtent l="0" t="0" r="0" b="0"/>
-                          <wp:docPr id="10" name="תמונה 1"/>
-                          <wp:cNvGraphicFramePr>
-                            <a:graphicFrameLocks xmlns:a="http://schemas.openxmlformats.org/drawingml/2006/main" noChangeAspect="1"/>
-                          </wp:cNvGraphicFramePr>
-                          <a:graphic xmlns:a="http://schemas.openxmlformats.org/drawingml/2006/main">
-                            <a:graphicData uri="http://schemas.openxmlformats.org/drawingml/2006/picture">
-                              <pic:pic xmlns:pic="http://schemas.openxmlformats.org/drawingml/2006/picture">
-                                <pic:nvPicPr>
-                                  <pic:cNvPr id="0" name="תמונה 1"/>
-                                  <pic:cNvPicPr>
-                                    <a:picLocks noChangeAspect="1" noChangeArrowheads="1"/>
-                                  </pic:cNvPicPr>
-                                </pic:nvPicPr>
-                                <pic:blipFill>
-                                  <a:blip r:embed="rId1">
-                                    <a:extLst>
-                                      <a:ext uri="{28A0092B-C50C-407E-A947-70E740481C1C}">
-                                        <a14:useLocalDpi xmlns:a14="http://schemas.microsoft.com/office/drawing/2010/main" val="0"/>
-                                      </a:ext>
-                                    </a:extLst>
-                                  </a:blip>
-                                  <a:srcRect/>
-                                  <a:stretch>
-                                    <a:fillRect/>
-                                  </a:stretch>
-                                </pic:blipFill>
-                                <pic:spPr bwMode="auto">
-                                  <a:xfrm>
-                                    <a:off x="0" y="0"/>
-                                    <a:ext cx="15525750" cy="133350"/>
-                                  </a:xfrm>
-                                  <a:prstGeom prst="rect">
-                                    <a:avLst/>
-                                  </a:prstGeom>
-                                  <a:noFill/>
-                                  <a:ln>
-                                    <a:noFill/>
-                                  </a:ln>
-                                </pic:spPr>
-                              </pic:pic>
-                            </a:graphicData>
-                          </a:graphic>
-                        </wp:inline>
-                      </w:drawing>
-                    </w:r>
                   </w:p>
                 </w:txbxContent>
               </v:textbox>
@@ -1952,29 +1816,6 @@
                               <w:szCs w:val="20"/>
                             </w:rPr>
                           </w:pPr>
-                          <w:r>
-                            <w:rPr>
-                              <w:rFonts w:hint="cs"/>
-                              <w:b/>
-                              <w:bCs/>
-                              <w:color w:val="00006C"/>
-                              <w:sz w:val="20"/>
-                              <w:szCs w:val="20"/>
-                              <w:rtl/>
-                            </w:rPr>
-                            <w:t xml:space="preserve">מעבדת חבלה צפון- </w:t>
-                          </w:r>
-                          <w:r>
-                            <w:rPr>
-                              <w:b/>
-                              <w:bCs/>
-                              <w:color w:val="00006C"/>
-                              <w:sz w:val="20"/>
-                              <w:szCs w:val="20"/>
-                              <w:rtl/>
-                            </w:rPr>
-                            <w:t>חיפה, אני מאמין 31</w:t>
-                          </w:r>
                         </w:p>
                       </w:txbxContent>
                     </wps:txbx>
@@ -1995,7 +1836,7 @@
         </mc:Choice>
         <mc:Fallback>
           <w:pict>
-            <v:shape w14:anchorId="15A81B89" id="Text Box 7" o:spid="_x0000_s1027" type="#_x0000_t202" style="position:absolute;left:0;text-align:left;margin-left:-49.25pt;margin-top:11.6pt;width:585pt;height:36pt;z-index:251659264;visibility:visible;mso-wrap-style:square;mso-width-percent:0;mso-height-percent:0;mso-wrap-distance-left:9pt;mso-wrap-distance-top:0;mso-wrap-distance-right:9pt;mso-wrap-distance-bottom:0;mso-position-horizontal:absolute;mso-position-horizontal-relative:text;mso-position-vertical:absolute;mso-position-vertical-relative:text;mso-width-percent:0;mso-height-percent:0;mso-width-relative:page;mso-height-relative:page;v-text-anchor:top" o:gfxdata="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" filled="f" stroked="f">
+            <v:shape w14:anchorId="15A81B89" id="Text Box 7" o:spid="_x0000_s1027" type="#_x0000_t202" style="position:absolute;left:0;text-align:left;margin-left:-49.25pt;margin-top:11.6pt;width:585pt;height:36pt;z-index:251659264;visibility:visible;mso-wrap-style:square;mso-width-percent:0;mso-height-percent:0;mso-wrap-distance-left:9pt;mso-wrap-distance-top:0;mso-wrap-distance-right:9pt;mso-wrap-distance-bottom:0;mso-position-horizontal:absolute;mso-position-horizontal-relative:text;mso-position-vertical:absolute;mso-position-vertical-relative:text;mso-width-percent:0;mso-height-percent:0;mso-width-relative:page;mso-height-relative:page;v-text-anchor:top" o:gfxdata="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" filled="f" stroked="f">
               <v:textbox>
                 <w:txbxContent>
                   <w:p>
@@ -2009,29 +1850,6 @@
                         <w:szCs w:val="20"/>
                       </w:rPr>
                     </w:pPr>
-                    <w:r>
-                      <w:rPr>
-                        <w:rFonts w:hint="cs"/>
-                        <w:b/>
-                        <w:bCs/>
-                        <w:color w:val="00006C"/>
-                        <w:sz w:val="20"/>
-                        <w:szCs w:val="20"/>
-                        <w:rtl/>
-                      </w:rPr>
-                      <w:t xml:space="preserve">מעבדת חבלה צפון- </w:t>
-                    </w:r>
-                    <w:r>
-                      <w:rPr>
-                        <w:b/>
-                        <w:bCs/>
-                        <w:color w:val="00006C"/>
-                        <w:sz w:val="20"/>
-                        <w:szCs w:val="20"/>
-                        <w:rtl/>
-                      </w:rPr>
-                      <w:t>חיפה, אני מאמין 31</w:t>
-                    </w:r>
                   </w:p>
                 </w:txbxContent>
               </v:textbox>
@@ -2071,7 +1889,7 @@
                   </pic:cNvPicPr>
                 </pic:nvPicPr>
                 <pic:blipFill>
-                  <a:blip r:embed="rId2">
+                  <a:blip r:embed="rId1">
                     <a:extLst>
                       <a:ext uri="{28A0092B-C50C-407E-A947-70E740481C1C}">
                         <a14:useLocalDpi xmlns:a14="http://schemas.microsoft.com/office/drawing/2010/main" val="0"/>
@@ -2112,18 +1930,8 @@
 </w:ftr>
 </file>
 
-<file path=word/footer3.xml><?xml version="1.0" encoding="utf-8"?>
-<w:ftr xmlns:wpc="http://schemas.microsoft.com/office/word/2010/wordprocessingCanvas" xmlns:cx="http://schemas.microsoft.com/office/drawing/2014/chartex" xmlns:cx1="http://schemas.microsoft.com/office/drawing/2015/9/8/chartex" xmlns:cx2="http://schemas.microsoft.com/office/drawing/2015/10/21/chartex" xmlns:mc="http://schemas.openxmlformats.org/markup-compatibility/2006" xmlns:o="urn:schemas-microsoft-com:office:office" xmlns:r="http://schemas.openxmlformats.org/officeDocument/2006/relationships" xmlns:m="http://schemas.openxmlformats.org/officeDocument/2006/math" xmlns:v="urn:schemas-microsoft-com:vml" xmlns:wp14="http://schemas.microsoft.com/office/word/2010/wordprocessingDrawing" xmlns:wp="http://schemas.openxmlformats.org/drawingml/2006/wordprocessingDrawing" xmlns:w10="urn:schemas-microsoft-com:office:word" xmlns:w="http://schemas.openxmlformats.org/wordprocessingml/2006/main" xmlns:w14="http://schemas.microsoft.com/office/word/2010/wordml" xmlns:w15="http://schemas.microsoft.com/office/word/2012/wordml" xmlns:w16se="http://schemas.microsoft.com/office/word/2015/wordml/symex" xmlns:wpg="http://schemas.microsoft.com/office/word/2010/wordprocessingGroup" xmlns:wpi="http://schemas.microsoft.com/office/word/2010/wordprocessingInk" xmlns:wne="http://schemas.microsoft.com/office/word/2006/wordml" xmlns:wps="http://schemas.microsoft.com/office/word/2010/wordprocessingShape" mc:Ignorable="w14 w15 w16se wp14">
-  <w:p>
-    <w:pPr>
-      <w:pStyle w:val="Footer"/>
-    </w:pPr>
-  </w:p>
-</w:ftr>
-</file>
-
 <file path=word/footnotes.xml><?xml version="1.0" encoding="utf-8"?>
-<w:footnotes xmlns:wpc="http://schemas.microsoft.com/office/word/2010/wordprocessingCanvas" xmlns:cx="http://schemas.microsoft.com/office/drawing/2014/chartex" xmlns:cx1="http://schemas.microsoft.com/office/drawing/2015/9/8/chartex" xmlns:cx2="http://schemas.microsoft.com/office/drawing/2015/10/21/chartex" xmlns:mc="http://schemas.openxmlformats.org/markup-compatibility/2006" xmlns:o="urn:schemas-microsoft-com:office:office" xmlns:r="http://schemas.openxmlformats.org/officeDocument/2006/relationships" xmlns:m="http://schemas.openxmlformats.org/officeDocument/2006/math" xmlns:v="urn:schemas-microsoft-com:vml" xmlns:wp14="http://schemas.microsoft.com/office/word/2010/wordprocessingDrawing" xmlns:wp="http://schemas.openxmlformats.org/drawingml/2006/wordprocessingDrawing" xmlns:w10="urn:schemas-microsoft-com:office:word" xmlns:w="http://schemas.openxmlformats.org/wordprocessingml/2006/main" xmlns:w14="http://schemas.microsoft.com/office/word/2010/wordml" xmlns:w15="http://schemas.microsoft.com/office/word/2012/wordml" xmlns:w16se="http://schemas.microsoft.com/office/word/2015/wordml/symex" xmlns:wpg="http://schemas.microsoft.com/office/word/2010/wordprocessingGroup" xmlns:wpi="http://schemas.microsoft.com/office/word/2010/wordprocessingInk" xmlns:wne="http://schemas.microsoft.com/office/word/2006/wordml" xmlns:wps="http://schemas.microsoft.com/office/word/2010/wordprocessingShape" mc:Ignorable="w14 w15 w16se wp14">
+<w:footnotes xmlns:wpc="http://schemas.microsoft.com/office/word/2010/wordprocessingCanvas" xmlns:cx="http://schemas.microsoft.com/office/drawing/2014/chartex" xmlns:cx1="http://schemas.microsoft.com/office/drawing/2015/9/8/chartex" xmlns:cx2="http://schemas.microsoft.com/office/drawing/2015/10/21/chartex" xmlns:cx3="http://schemas.microsoft.com/office/drawing/2016/5/9/chartex" xmlns:cx4="http://schemas.microsoft.com/office/drawing/2016/5/10/chartex" xmlns:cx5="http://schemas.microsoft.com/office/drawing/2016/5/11/chartex" xmlns:cx6="http://schemas.microsoft.com/office/drawing/2016/5/12/chartex" xmlns:cx7="http://schemas.microsoft.com/office/drawing/2016/5/13/chartex" xmlns:cx8="http://schemas.microsoft.com/office/drawing/2016/5/14/chartex" xmlns:mc="http://schemas.openxmlformats.org/markup-compatibility/2006" xmlns:aink="http://schemas.microsoft.com/office/drawing/2016/ink" xmlns:am3d="http://schemas.microsoft.com/office/drawing/2017/model3d" xmlns:o="urn:schemas-microsoft-com:office:office" xmlns:oel="http://schemas.microsoft.com/office/2019/extlst" xmlns:r="http://schemas.openxmlformats.org/officeDocument/2006/relationships" xmlns:m="http://schemas.openxmlformats.org/officeDocument/2006/math" xmlns:v="urn:schemas-microsoft-com:vml" xmlns:wp14="http://schemas.microsoft.com/office/word/2010/wordprocessingDrawing" xmlns:wp="http://schemas.openxmlformats.org/drawingml/2006/wordprocessingDrawing" xmlns:w10="urn:schemas-microsoft-com:office:word" xmlns:w="http://schemas.openxmlformats.org/wordprocessingml/2006/main" xmlns:w14="http://schemas.microsoft.com/office/word/2010/wordml" xmlns:w15="http://schemas.microsoft.com/office/word/2012/wordml" xmlns:w16cex="http://schemas.microsoft.com/office/word/2018/wordml/cex" xmlns:w16cid="http://schemas.microsoft.com/office/word/2016/wordml/cid" xmlns:w16="http://schemas.microsoft.com/office/word/2018/wordml" xmlns:w16sdtdh="http://schemas.microsoft.com/office/word/2020/wordml/sdtdatahash" xmlns:w16se="http://schemas.microsoft.com/office/word/2015/wordml/symex" xmlns:wpg="http://schemas.microsoft.com/office/word/2010/wordprocessingGroup" xmlns:wpi="http://schemas.microsoft.com/office/word/2010/wordprocessingInk" xmlns:wne="http://schemas.microsoft.com/office/word/2006/wordml" xmlns:wps="http://schemas.microsoft.com/office/word/2010/wordprocessingShape" mc:Ignorable="w14 w15 w16se w16cid w16 w16cex w16sdtdh wp14">
   <w:footnote w:type="separator" w:id="-1">
     <w:p>
       <w:r>
@@ -2142,17 +1950,7 @@
 </file>
 
 <file path=word/header1.xml><?xml version="1.0" encoding="utf-8"?>
-<w:hdr xmlns:wpc="http://schemas.microsoft.com/office/word/2010/wordprocessingCanvas" xmlns:cx="http://schemas.microsoft.com/office/drawing/2014/chartex" xmlns:cx1="http://schemas.microsoft.com/office/drawing/2015/9/8/chartex" xmlns:cx2="http://schemas.microsoft.com/office/drawing/2015/10/21/chartex" xmlns:mc="http://schemas.openxmlformats.org/markup-compatibility/2006" xmlns:o="urn:schemas-microsoft-com:office:office" xmlns:r="http://schemas.openxmlformats.org/officeDocument/2006/relationships" xmlns:m="http://schemas.openxmlformats.org/officeDocument/2006/math" xmlns:v="urn:schemas-microsoft-com:vml" xmlns:wp14="http://schemas.microsoft.com/office/word/2010/wordprocessingDrawing" xmlns:wp="http://schemas.openxmlformats.org/drawingml/2006/wordprocessingDrawing" xmlns:w10="urn:schemas-microsoft-com:office:word" xmlns:w="http://schemas.openxmlformats.org/wordprocessingml/2006/main" xmlns:w14="http://schemas.microsoft.com/office/word/2010/wordml" xmlns:w15="http://schemas.microsoft.com/office/word/2012/wordml" xmlns:w16se="http://schemas.microsoft.com/office/word/2015/wordml/symex" xmlns:wpg="http://schemas.microsoft.com/office/word/2010/wordprocessingGroup" xmlns:wpi="http://schemas.microsoft.com/office/word/2010/wordprocessingInk" xmlns:wne="http://schemas.microsoft.com/office/word/2006/wordml" xmlns:wps="http://schemas.microsoft.com/office/word/2010/wordprocessingShape" mc:Ignorable="w14 w15 w16se wp14">
-  <w:p>
-    <w:pPr>
-      <w:pStyle w:val="Header"/>
-    </w:pPr>
-  </w:p>
-</w:hdr>
-</file>
-
-<file path=word/header2.xml><?xml version="1.0" encoding="utf-8"?>
-<w:hdr xmlns:wpc="http://schemas.microsoft.com/office/word/2010/wordprocessingCanvas" xmlns:cx="http://schemas.microsoft.com/office/drawing/2014/chartex" xmlns:cx1="http://schemas.microsoft.com/office/drawing/2015/9/8/chartex" xmlns:cx2="http://schemas.microsoft.com/office/drawing/2015/10/21/chartex" xmlns:mc="http://schemas.openxmlformats.org/markup-compatibility/2006" xmlns:o="urn:schemas-microsoft-com:office:office" xmlns:r="http://schemas.openxmlformats.org/officeDocument/2006/relationships" xmlns:m="http://schemas.openxmlformats.org/officeDocument/2006/math" xmlns:v="urn:schemas-microsoft-com:vml" xmlns:wp14="http://schemas.microsoft.com/office/word/2010/wordprocessingDrawing" xmlns:wp="http://schemas.openxmlformats.org/drawingml/2006/wordprocessingDrawing" xmlns:w10="urn:schemas-microsoft-com:office:word" xmlns:w="http://schemas.openxmlformats.org/wordprocessingml/2006/main" xmlns:w14="http://schemas.microsoft.com/office/word/2010/wordml" xmlns:w15="http://schemas.microsoft.com/office/word/2012/wordml" xmlns:w16se="http://schemas.microsoft.com/office/word/2015/wordml/symex" xmlns:wpg="http://schemas.microsoft.com/office/word/2010/wordprocessingGroup" xmlns:wpi="http://schemas.microsoft.com/office/word/2010/wordprocessingInk" xmlns:wne="http://schemas.microsoft.com/office/word/2006/wordml" xmlns:wps="http://schemas.microsoft.com/office/word/2010/wordprocessingShape" mc:Ignorable="w14 w15 w16se wp14">
+<w:hdr xmlns:wpc="http://schemas.microsoft.com/office/word/2010/wordprocessingCanvas" xmlns:cx="http://schemas.microsoft.com/office/drawing/2014/chartex" xmlns:cx1="http://schemas.microsoft.com/office/drawing/2015/9/8/chartex" xmlns:cx2="http://schemas.microsoft.com/office/drawing/2015/10/21/chartex" xmlns:cx3="http://schemas.microsoft.com/office/drawing/2016/5/9/chartex" xmlns:cx4="http://schemas.microsoft.com/office/drawing/2016/5/10/chartex" xmlns:cx5="http://schemas.microsoft.com/office/drawing/2016/5/11/chartex" xmlns:cx6="http://schemas.microsoft.com/office/drawing/2016/5/12/chartex" xmlns:cx7="http://schemas.microsoft.com/office/drawing/2016/5/13/chartex" xmlns:cx8="http://schemas.microsoft.com/office/drawing/2016/5/14/chartex" xmlns:mc="http://schemas.openxmlformats.org/markup-compatibility/2006" xmlns:aink="http://schemas.microsoft.com/office/drawing/2016/ink" xmlns:am3d="http://schemas.microsoft.com/office/drawing/2017/model3d" xmlns:o="urn:schemas-microsoft-com:office:office" xmlns:oel="http://schemas.microsoft.com/office/2019/extlst" xmlns:r="http://schemas.openxmlformats.org/officeDocument/2006/relationships" xmlns:m="http://schemas.openxmlformats.org/officeDocument/2006/math" xmlns:v="urn:schemas-microsoft-com:vml" xmlns:wp14="http://schemas.microsoft.com/office/word/2010/wordprocessingDrawing" xmlns:wp="http://schemas.openxmlformats.org/drawingml/2006/wordprocessingDrawing" xmlns:w10="urn:schemas-microsoft-com:office:word" xmlns:w="http://schemas.openxmlformats.org/wordprocessingml/2006/main" xmlns:w14="http://schemas.microsoft.com/office/word/2010/wordml" xmlns:w15="http://schemas.microsoft.com/office/word/2012/wordml" xmlns:w16cex="http://schemas.microsoft.com/office/word/2018/wordml/cex" xmlns:w16cid="http://schemas.microsoft.com/office/word/2016/wordml/cid" xmlns:w16="http://schemas.microsoft.com/office/word/2018/wordml" xmlns:w16sdtdh="http://schemas.microsoft.com/office/word/2020/wordml/sdtdatahash" xmlns:w16se="http://schemas.microsoft.com/office/word/2015/wordml/symex" xmlns:wpg="http://schemas.microsoft.com/office/word/2010/wordprocessingGroup" xmlns:wpi="http://schemas.microsoft.com/office/word/2010/wordprocessingInk" xmlns:wne="http://schemas.microsoft.com/office/word/2006/wordml" xmlns:wps="http://schemas.microsoft.com/office/word/2010/wordprocessingShape" mc:Ignorable="w14 w15 w16se w16cid w16 w16cex w16sdtdh wp14">
   <w:p>
     <w:pPr>
       <w:pStyle w:val="Header"/>
@@ -2370,18 +2168,8 @@
 </w:hdr>
 </file>
 
-<file path=word/header3.xml><?xml version="1.0" encoding="utf-8"?>
-<w:hdr xmlns:wpc="http://schemas.microsoft.com/office/word/2010/wordprocessingCanvas" xmlns:cx="http://schemas.microsoft.com/office/drawing/2014/chartex" xmlns:cx1="http://schemas.microsoft.com/office/drawing/2015/9/8/chartex" xmlns:cx2="http://schemas.microsoft.com/office/drawing/2015/10/21/chartex" xmlns:mc="http://schemas.openxmlformats.org/markup-compatibility/2006" xmlns:o="urn:schemas-microsoft-com:office:office" xmlns:r="http://schemas.openxmlformats.org/officeDocument/2006/relationships" xmlns:m="http://schemas.openxmlformats.org/officeDocument/2006/math" xmlns:v="urn:schemas-microsoft-com:vml" xmlns:wp14="http://schemas.microsoft.com/office/word/2010/wordprocessingDrawing" xmlns:wp="http://schemas.openxmlformats.org/drawingml/2006/wordprocessingDrawing" xmlns:w10="urn:schemas-microsoft-com:office:word" xmlns:w="http://schemas.openxmlformats.org/wordprocessingml/2006/main" xmlns:w14="http://schemas.microsoft.com/office/word/2010/wordml" xmlns:w15="http://schemas.microsoft.com/office/word/2012/wordml" xmlns:w16se="http://schemas.microsoft.com/office/word/2015/wordml/symex" xmlns:wpg="http://schemas.microsoft.com/office/word/2010/wordprocessingGroup" xmlns:wpi="http://schemas.microsoft.com/office/word/2010/wordprocessingInk" xmlns:wne="http://schemas.microsoft.com/office/word/2006/wordml" xmlns:wps="http://schemas.microsoft.com/office/word/2010/wordprocessingShape" mc:Ignorable="w14 w15 w16se wp14">
-  <w:p>
-    <w:pPr>
-      <w:pStyle w:val="Header"/>
-    </w:pPr>
-  </w:p>
-</w:hdr>
-</file>
-
 <file path=word/numbering.xml><?xml version="1.0" encoding="utf-8"?>
-<w:numbering xmlns:wpc="http://schemas.microsoft.com/office/word/2010/wordprocessingCanvas" xmlns:cx="http://schemas.microsoft.com/office/drawing/2014/chartex" xmlns:cx1="http://schemas.microsoft.com/office/drawing/2015/9/8/chartex" xmlns:cx2="http://schemas.microsoft.com/office/drawing/2015/10/21/chartex" xmlns:mc="http://schemas.openxmlformats.org/markup-compatibility/2006" xmlns:o="urn:schemas-microsoft-com:office:office" xmlns:r="http://schemas.openxmlformats.org/officeDocument/2006/relationships" xmlns:m="http://schemas.openxmlformats.org/officeDocument/2006/math" xmlns:v="urn:schemas-microsoft-com:vml" xmlns:wp14="http://schemas.microsoft.com/office/word/2010/wordprocessingDrawing" xmlns:wp="http://schemas.openxmlformats.org/drawingml/2006/wordprocessingDrawing" xmlns:w10="urn:schemas-microsoft-com:office:word" xmlns:w="http://schemas.openxmlformats.org/wordprocessingml/2006/main" xmlns:w14="http://schemas.microsoft.com/office/word/2010/wordml" xmlns:w15="http://schemas.microsoft.com/office/word/2012/wordml" xmlns:w16se="http://schemas.microsoft.com/office/word/2015/wordml/symex" xmlns:wpg="http://schemas.microsoft.com/office/word/2010/wordprocessingGroup" xmlns:wpi="http://schemas.microsoft.com/office/word/2010/wordprocessingInk" xmlns:wne="http://schemas.microsoft.com/office/word/2006/wordml" xmlns:wps="http://schemas.microsoft.com/office/word/2010/wordprocessingShape" mc:Ignorable="w14 w15 w16se wp14">
+<w:numbering xmlns:wpc="http://schemas.microsoft.com/office/word/2010/wordprocessingCanvas" xmlns:cx="http://schemas.microsoft.com/office/drawing/2014/chartex" xmlns:cx1="http://schemas.microsoft.com/office/drawing/2015/9/8/chartex" xmlns:cx2="http://schemas.microsoft.com/office/drawing/2015/10/21/chartex" xmlns:cx3="http://schemas.microsoft.com/office/drawing/2016/5/9/chartex" xmlns:cx4="http://schemas.microsoft.com/office/drawing/2016/5/10/chartex" xmlns:cx5="http://schemas.microsoft.com/office/drawing/2016/5/11/chartex" xmlns:cx6="http://schemas.microsoft.com/office/drawing/2016/5/12/chartex" xmlns:cx7="http://schemas.microsoft.com/office/drawing/2016/5/13/chartex" xmlns:cx8="http://schemas.microsoft.com/office/drawing/2016/5/14/chartex" xmlns:mc="http://schemas.openxmlformats.org/markup-compatibility/2006" xmlns:aink="http://schemas.microsoft.com/office/drawing/2016/ink" xmlns:am3d="http://schemas.microsoft.com/office/drawing/2017/model3d" xmlns:o="urn:schemas-microsoft-com:office:office" xmlns:oel="http://schemas.microsoft.com/office/2019/extlst" xmlns:r="http://schemas.openxmlformats.org/officeDocument/2006/relationships" xmlns:m="http://schemas.openxmlformats.org/officeDocument/2006/math" xmlns:v="urn:schemas-microsoft-com:vml" xmlns:wp14="http://schemas.microsoft.com/office/word/2010/wordprocessingDrawing" xmlns:wp="http://schemas.openxmlformats.org/drawingml/2006/wordprocessingDrawing" xmlns:w10="urn:schemas-microsoft-com:office:word" xmlns:w="http://schemas.openxmlformats.org/wordprocessingml/2006/main" xmlns:w14="http://schemas.microsoft.com/office/word/2010/wordml" xmlns:w15="http://schemas.microsoft.com/office/word/2012/wordml" xmlns:w16cex="http://schemas.microsoft.com/office/word/2018/wordml/cex" xmlns:w16cid="http://schemas.microsoft.com/office/word/2016/wordml/cid" xmlns:w16="http://schemas.microsoft.com/office/word/2018/wordml" xmlns:w16sdtdh="http://schemas.microsoft.com/office/word/2020/wordml/sdtdatahash" xmlns:w16se="http://schemas.microsoft.com/office/word/2015/wordml/symex" xmlns:wpg="http://schemas.microsoft.com/office/word/2010/wordprocessingGroup" xmlns:wpi="http://schemas.microsoft.com/office/word/2010/wordprocessingInk" xmlns:wne="http://schemas.microsoft.com/office/word/2006/wordml" xmlns:wps="http://schemas.microsoft.com/office/word/2010/wordprocessingShape" mc:Ignorable="w14 w15 w16se w16cid w16 w16cex w16sdtdh wp14">
   <w:abstractNum w:abstractNumId="0" w15:restartNumberingAfterBreak="0">
     <w:nsid w:val="04207BF1"/>
     <w:multiLevelType w:val="hybridMultilevel"/>
@@ -2572,26 +2360,26 @@
       </w:pPr>
     </w:lvl>
   </w:abstractNum>
-  <w:num w:numId="1">
+  <w:num w:numId="1" w16cid:durableId="506947474">
     <w:abstractNumId w:val="0"/>
   </w:num>
-  <w:num w:numId="2">
+  <w:num w:numId="2" w16cid:durableId="846017376">
     <w:abstractNumId w:val="1"/>
   </w:num>
-  <w:num w:numId="3">
+  <w:num w:numId="3" w16cid:durableId="752509124">
     <w:abstractNumId w:val="3"/>
   </w:num>
-  <w:num w:numId="4">
+  <w:num w:numId="4" w16cid:durableId="1228758286">
     <w:abstractNumId w:val="2"/>
   </w:num>
-  <w:num w:numId="5">
+  <w:num w:numId="5" w16cid:durableId="1166625582">
     <w:abstractNumId w:val="4"/>
   </w:num>
 </w:numbering>
 </file>
 
 <file path=word/styles.xml><?xml version="1.0" encoding="utf-8"?>
-<w:styles xmlns:mc="http://schemas.openxmlformats.org/markup-compatibility/2006" xmlns:r="http://schemas.openxmlformats.org/officeDocument/2006/relationships" xmlns:w="http://schemas.openxmlformats.org/wordprocessingml/2006/main" xmlns:w14="http://schemas.microsoft.com/office/word/2010/wordml" xmlns:w15="http://schemas.microsoft.com/office/word/2012/wordml" xmlns:w16se="http://schemas.microsoft.com/office/word/2015/wordml/symex" mc:Ignorable="w14 w15 w16se">
+<w:styles xmlns:mc="http://schemas.openxmlformats.org/markup-compatibility/2006" xmlns:r="http://schemas.openxmlformats.org/officeDocument/2006/relationships" xmlns:w="http://schemas.openxmlformats.org/wordprocessingml/2006/main" xmlns:w14="http://schemas.microsoft.com/office/word/2010/wordml" xmlns:w15="http://schemas.microsoft.com/office/word/2012/wordml" xmlns:w16cex="http://schemas.microsoft.com/office/word/2018/wordml/cex" xmlns:w16cid="http://schemas.microsoft.com/office/word/2016/wordml/cid" xmlns:w16="http://schemas.microsoft.com/office/word/2018/wordml" xmlns:w16sdtdh="http://schemas.microsoft.com/office/word/2020/wordml/sdtdatahash" xmlns:w16se="http://schemas.microsoft.com/office/word/2015/wordml/symex" mc:Ignorable="w14 w15 w16se w16cid w16 w16cex w16sdtdh">
   <w:docDefaults>
     <w:rPrDefault>
       <w:rPr>
@@ -2601,7 +2389,7 @@
     </w:rPrDefault>
     <w:pPrDefault/>
   </w:docDefaults>
-  <w:latentStyles w:defLockedState="0" w:defUIPriority="0" w:defSemiHidden="0" w:defUnhideWhenUsed="0" w:defQFormat="0" w:count="372">
+  <w:latentStyles w:defLockedState="0" w:defUIPriority="0" w:defSemiHidden="0" w:defUnhideWhenUsed="0" w:defQFormat="0" w:count="376">
     <w:lsdException w:name="Normal" w:qFormat="1"/>
     <w:lsdException w:name="heading 1" w:qFormat="1"/>
     <w:lsdException w:name="heading 2" w:qFormat="1"/>
@@ -2701,7 +2489,6 @@
     <w:lsdException w:name="HTML Sample" w:semiHidden="1" w:unhideWhenUsed="1"/>
     <w:lsdException w:name="HTML Typewriter" w:semiHidden="1" w:unhideWhenUsed="1"/>
     <w:lsdException w:name="HTML Variable" w:semiHidden="1" w:unhideWhenUsed="1"/>
-    <w:lsdException w:name="Normal Table" w:semiHidden="1" w:unhideWhenUsed="1"/>
     <w:lsdException w:name="annotation subject" w:semiHidden="1" w:unhideWhenUsed="1"/>
     <w:lsdException w:name="No List" w:semiHidden="1" w:unhideWhenUsed="1"/>
     <w:lsdException w:name="Outline List 1" w:semiHidden="1" w:unhideWhenUsed="1"/>
@@ -2745,10 +2532,8 @@
     <w:lsdException w:name="Table Elegant" w:semiHidden="1" w:unhideWhenUsed="1"/>
     <w:lsdException w:name="Table Professional" w:semiHidden="1" w:unhideWhenUsed="1"/>
     <w:lsdException w:name="Table Subtle 1" w:semiHidden="1" w:unhideWhenUsed="1"/>
-    <w:lsdException w:name="Table Subtle 2" w:semiHidden="1" w:unhideWhenUsed="1"/>
     <w:lsdException w:name="Table Web 1" w:semiHidden="1" w:unhideWhenUsed="1"/>
     <w:lsdException w:name="Table Web 2" w:semiHidden="1" w:unhideWhenUsed="1"/>
-    <w:lsdException w:name="Table Web 3" w:semiHidden="1" w:unhideWhenUsed="1"/>
     <w:lsdException w:name="Balloon Text" w:semiHidden="1" w:unhideWhenUsed="1"/>
     <w:lsdException w:name="Table Theme" w:semiHidden="1" w:unhideWhenUsed="1"/>
     <w:lsdException w:name="Placeholder Text" w:semiHidden="1" w:uiPriority="99"/>
@@ -2967,6 +2752,10 @@
     <w:lsdException w:name="List Table 6 Colorful Accent 6" w:uiPriority="51"/>
     <w:lsdException w:name="List Table 7 Colorful Accent 6" w:uiPriority="52"/>
     <w:lsdException w:name="Mention" w:semiHidden="1" w:uiPriority="99" w:unhideWhenUsed="1"/>
+    <w:lsdException w:name="Smart Hyperlink" w:semiHidden="1" w:uiPriority="99" w:unhideWhenUsed="1"/>
+    <w:lsdException w:name="Hashtag" w:semiHidden="1" w:uiPriority="99" w:unhideWhenUsed="1"/>
+    <w:lsdException w:name="Unresolved Mention" w:semiHidden="1" w:uiPriority="99" w:unhideWhenUsed="1"/>
+    <w:lsdException w:name="Smart Link" w:semiHidden="1" w:uiPriority="99" w:unhideWhenUsed="1"/>
   </w:latentStyles>
   <w:style w:type="paragraph" w:default="1" w:styleId="Normal">
     <w:name w:val="Normal"/>

</xml_diff>